<commit_message>
BAI TAP PHAN 3
</commit_message>
<xml_diff>
--- a/ss3_ma_gia_luu_do/Thuc hanh 3-6.docx
+++ b/ss3_ma_gia_luu_do/Thuc hanh 3-6.docx
@@ -10,16 +10,16 @@
         <mc:AlternateContent>
           <mc:Choice Requires="wps">
             <w:drawing>
-              <wp:anchor distT="0" distB="0" distL="114300" distR="114300" simplePos="0" relativeHeight="251691008" behindDoc="0" locked="0" layoutInCell="1" allowOverlap="1" wp14:anchorId="1B38FDEC" wp14:editId="261BB7C6">
+              <wp:anchor distT="0" distB="0" distL="114300" distR="114300" simplePos="0" relativeHeight="251691008" behindDoc="0" locked="0" layoutInCell="1" allowOverlap="1" wp14:anchorId="1B38FDEC" wp14:editId="2DBB059C">
                 <wp:simplePos x="0" y="0"/>
                 <wp:positionH relativeFrom="column">
-                  <wp:posOffset>-495300</wp:posOffset>
+                  <wp:posOffset>-491067</wp:posOffset>
                 </wp:positionH>
                 <wp:positionV relativeFrom="paragraph">
-                  <wp:posOffset>-251460</wp:posOffset>
+                  <wp:posOffset>-254001</wp:posOffset>
                 </wp:positionV>
-                <wp:extent cx="2156460" cy="3116580"/>
-                <wp:effectExtent l="0" t="0" r="0" b="7620"/>
+                <wp:extent cx="2346960" cy="4656667"/>
+                <wp:effectExtent l="0" t="0" r="0" b="0"/>
                 <wp:wrapNone/>
                 <wp:docPr id="31" name="Rectangle 31"/>
                 <wp:cNvGraphicFramePr/>
@@ -30,7 +30,7 @@
                       <wps:spPr>
                         <a:xfrm>
                           <a:off x="0" y="0"/>
-                          <a:ext cx="2156460" cy="3116580"/>
+                          <a:ext cx="2346960" cy="4656667"/>
                         </a:xfrm>
                         <a:prstGeom prst="rect">
                           <a:avLst/>
@@ -61,15 +61,15 @@
                               <w:spacing w:line="240" w:lineRule="auto"/>
                               <w:rPr>
                                 <w:rFonts w:ascii="Times New Roman" w:hAnsi="Times New Roman" w:cs="Times New Roman"/>
-                                <w:sz w:val="28"/>
-                                <w:szCs w:val="28"/>
+                                <w:sz w:val="32"/>
+                                <w:szCs w:val="32"/>
                               </w:rPr>
                             </w:pPr>
                             <w:r>
                               <w:rPr>
                                 <w:rFonts w:ascii="Times New Roman" w:hAnsi="Times New Roman" w:cs="Times New Roman"/>
-                                <w:sz w:val="28"/>
-                                <w:szCs w:val="28"/>
+                                <w:sz w:val="32"/>
+                                <w:szCs w:val="32"/>
                               </w:rPr>
                               <w:t>BEGIN</w:t>
                             </w:r>
@@ -79,15 +79,15 @@
                               <w:spacing w:line="240" w:lineRule="auto"/>
                               <w:rPr>
                                 <w:rFonts w:ascii="Times New Roman" w:hAnsi="Times New Roman" w:cs="Times New Roman"/>
-                                <w:sz w:val="28"/>
-                                <w:szCs w:val="28"/>
+                                <w:sz w:val="32"/>
+                                <w:szCs w:val="32"/>
                               </w:rPr>
                             </w:pPr>
                             <w:r>
                               <w:rPr>
                                 <w:rFonts w:ascii="Times New Roman" w:hAnsi="Times New Roman" w:cs="Times New Roman"/>
-                                <w:sz w:val="28"/>
-                                <w:szCs w:val="28"/>
+                                <w:sz w:val="32"/>
+                                <w:szCs w:val="32"/>
                               </w:rPr>
                               <w:t>INPUT: N</w:t>
                             </w:r>
@@ -97,33 +97,25 @@
                               <w:spacing w:line="240" w:lineRule="auto"/>
                               <w:rPr>
                                 <w:rFonts w:ascii="Times New Roman" w:hAnsi="Times New Roman" w:cs="Times New Roman"/>
-                                <w:sz w:val="28"/>
-                                <w:szCs w:val="28"/>
+                                <w:sz w:val="32"/>
+                                <w:szCs w:val="32"/>
                                 <w:vertAlign w:val="subscript"/>
                               </w:rPr>
                             </w:pPr>
                             <w:r>
                               <w:rPr>
                                 <w:rFonts w:ascii="Times New Roman" w:hAnsi="Times New Roman" w:cs="Times New Roman"/>
-                                <w:sz w:val="28"/>
-                                <w:szCs w:val="28"/>
-                              </w:rPr>
-                              <w:t xml:space="preserve">INPUT: </w:t>
-                            </w:r>
-                            <w:r>
-                              <w:rPr>
-                                <w:rFonts w:ascii="Times New Roman" w:hAnsi="Times New Roman" w:cs="Times New Roman"/>
-                                <w:sz w:val="28"/>
-                                <w:szCs w:val="28"/>
-                              </w:rPr>
-                              <w:t>a</w:t>
+                                <w:sz w:val="32"/>
+                                <w:szCs w:val="32"/>
+                              </w:rPr>
+                              <w:t>INPUT: a</w:t>
                             </w:r>
                             <w:proofErr w:type="gramStart"/>
                             <w:r>
                               <w:rPr>
                                 <w:rFonts w:ascii="Times New Roman" w:hAnsi="Times New Roman" w:cs="Times New Roman"/>
-                                <w:sz w:val="28"/>
-                                <w:szCs w:val="28"/>
+                                <w:sz w:val="32"/>
+                                <w:szCs w:val="32"/>
                                 <w:vertAlign w:val="subscript"/>
                               </w:rPr>
                               <w:t>1</w:t>
@@ -131,8 +123,8 @@
                             <w:r>
                               <w:rPr>
                                 <w:rFonts w:ascii="Times New Roman" w:hAnsi="Times New Roman" w:cs="Times New Roman"/>
-                                <w:sz w:val="28"/>
-                                <w:szCs w:val="28"/>
+                                <w:sz w:val="32"/>
+                                <w:szCs w:val="32"/>
                               </w:rPr>
                               <w:t>,a</w:t>
                             </w:r>
@@ -140,8 +132,8 @@
                             <w:r>
                               <w:rPr>
                                 <w:rFonts w:ascii="Times New Roman" w:hAnsi="Times New Roman" w:cs="Times New Roman"/>
-                                <w:sz w:val="28"/>
-                                <w:szCs w:val="28"/>
+                                <w:sz w:val="32"/>
+                                <w:szCs w:val="32"/>
                                 <w:vertAlign w:val="subscript"/>
                               </w:rPr>
                               <w:t>2</w:t>
@@ -149,16 +141,16 @@
                             <w:r>
                               <w:rPr>
                                 <w:rFonts w:ascii="Times New Roman" w:hAnsi="Times New Roman" w:cs="Times New Roman"/>
-                                <w:sz w:val="28"/>
-                                <w:szCs w:val="28"/>
+                                <w:sz w:val="32"/>
+                                <w:szCs w:val="32"/>
                               </w:rPr>
                               <w:t>,…a</w:t>
                             </w:r>
                             <w:r>
                               <w:rPr>
                                 <w:rFonts w:ascii="Times New Roman" w:hAnsi="Times New Roman" w:cs="Times New Roman"/>
-                                <w:sz w:val="28"/>
-                                <w:szCs w:val="28"/>
+                                <w:sz w:val="32"/>
+                                <w:szCs w:val="32"/>
                                 <w:vertAlign w:val="subscript"/>
                               </w:rPr>
                               <w:t>n</w:t>
@@ -169,31 +161,31 @@
                               <w:jc w:val="center"/>
                               <w:rPr>
                                 <w:rFonts w:ascii="Times New Roman" w:hAnsi="Times New Roman" w:cs="Times New Roman"/>
-                                <w:sz w:val="28"/>
-                                <w:szCs w:val="28"/>
+                                <w:sz w:val="32"/>
+                                <w:szCs w:val="32"/>
                               </w:rPr>
                             </w:pPr>
                             <w:r>
                               <w:rPr>
                                 <w:rFonts w:ascii="Times New Roman" w:hAnsi="Times New Roman" w:cs="Times New Roman"/>
-                                <w:sz w:val="28"/>
-                                <w:szCs w:val="28"/>
+                                <w:sz w:val="32"/>
+                                <w:szCs w:val="32"/>
                               </w:rPr>
                               <w:t xml:space="preserve">Max </w:t>
                             </w:r>
                             <w:r>
                               <w:rPr>
                                 <w:rFonts w:ascii="Times New Roman" w:hAnsi="Times New Roman" w:cs="Times New Roman"/>
-                                <w:sz w:val="28"/>
-                                <w:szCs w:val="28"/>
-                              </w:rPr>
-                              <w:sym w:font="Wingdings" w:char="F0DF"/>
-                            </w:r>
-                            <w:r>
-                              <w:rPr>
-                                <w:rFonts w:ascii="Times New Roman" w:hAnsi="Times New Roman" w:cs="Times New Roman"/>
-                                <w:sz w:val="28"/>
-                                <w:szCs w:val="28"/>
+                                <w:sz w:val="32"/>
+                                <w:szCs w:val="32"/>
+                              </w:rPr>
+                              <w:t>=</w:t>
+                            </w:r>
+                            <w:r>
+                              <w:rPr>
+                                <w:rFonts w:ascii="Times New Roman" w:hAnsi="Times New Roman" w:cs="Times New Roman"/>
+                                <w:sz w:val="32"/>
+                                <w:szCs w:val="32"/>
                               </w:rPr>
                               <w:t xml:space="preserve"> a</w:t>
                             </w:r>
@@ -201,8 +193,8 @@
                             <w:r>
                               <w:rPr>
                                 <w:rFonts w:ascii="Times New Roman" w:hAnsi="Times New Roman" w:cs="Times New Roman"/>
-                                <w:sz w:val="28"/>
-                                <w:szCs w:val="28"/>
+                                <w:sz w:val="32"/>
+                                <w:szCs w:val="32"/>
                                 <w:vertAlign w:val="subscript"/>
                               </w:rPr>
                               <w:t>1</w:t>
@@ -210,8 +202,8 @@
                             <w:r>
                               <w:rPr>
                                 <w:rFonts w:ascii="Times New Roman" w:hAnsi="Times New Roman" w:cs="Times New Roman"/>
-                                <w:sz w:val="28"/>
-                                <w:szCs w:val="28"/>
+                                <w:sz w:val="32"/>
+                                <w:szCs w:val="32"/>
                               </w:rPr>
                               <w:t xml:space="preserve"> ,</w:t>
                             </w:r>
@@ -219,8 +211,8 @@
                             <w:r>
                               <w:rPr>
                                 <w:rFonts w:ascii="Times New Roman" w:hAnsi="Times New Roman" w:cs="Times New Roman"/>
-                                <w:sz w:val="28"/>
-                                <w:szCs w:val="28"/>
+                                <w:sz w:val="32"/>
+                                <w:szCs w:val="32"/>
                               </w:rPr>
                               <w:t xml:space="preserve"> </w:t>
                             </w:r>
@@ -228,8 +220,8 @@
                             <w:r>
                               <w:rPr>
                                 <w:rFonts w:ascii="Times New Roman" w:hAnsi="Times New Roman" w:cs="Times New Roman"/>
-                                <w:sz w:val="28"/>
-                                <w:szCs w:val="28"/>
+                                <w:sz w:val="32"/>
+                                <w:szCs w:val="32"/>
                               </w:rPr>
                               <w:t>i</w:t>
                             </w:r>
@@ -237,24 +229,24 @@
                             <w:r>
                               <w:rPr>
                                 <w:rFonts w:ascii="Times New Roman" w:hAnsi="Times New Roman" w:cs="Times New Roman"/>
-                                <w:sz w:val="28"/>
-                                <w:szCs w:val="28"/>
+                                <w:sz w:val="32"/>
+                                <w:szCs w:val="32"/>
                               </w:rPr>
                               <w:t xml:space="preserve"> </w:t>
                             </w:r>
                             <w:r>
                               <w:rPr>
                                 <w:rFonts w:ascii="Times New Roman" w:hAnsi="Times New Roman" w:cs="Times New Roman"/>
-                                <w:sz w:val="28"/>
-                                <w:szCs w:val="28"/>
-                              </w:rPr>
-                              <w:sym w:font="Wingdings" w:char="F0DF"/>
-                            </w:r>
-                            <w:r>
-                              <w:rPr>
-                                <w:rFonts w:ascii="Times New Roman" w:hAnsi="Times New Roman" w:cs="Times New Roman"/>
-                                <w:sz w:val="28"/>
-                                <w:szCs w:val="28"/>
+                                <w:sz w:val="32"/>
+                                <w:szCs w:val="32"/>
+                              </w:rPr>
+                              <w:t>=</w:t>
+                            </w:r>
+                            <w:r>
+                              <w:rPr>
+                                <w:rFonts w:ascii="Times New Roman" w:hAnsi="Times New Roman" w:cs="Times New Roman"/>
+                                <w:sz w:val="32"/>
+                                <w:szCs w:val="32"/>
                               </w:rPr>
                               <w:t xml:space="preserve"> 2</w:t>
                             </w:r>
@@ -264,43 +256,77 @@
                               <w:spacing w:line="240" w:lineRule="auto"/>
                               <w:rPr>
                                 <w:rFonts w:ascii="Times New Roman" w:hAnsi="Times New Roman" w:cs="Times New Roman"/>
-                                <w:sz w:val="28"/>
-                                <w:szCs w:val="28"/>
+                                <w:sz w:val="32"/>
+                                <w:szCs w:val="32"/>
                               </w:rPr>
                             </w:pPr>
                             <w:r>
                               <w:rPr>
                                 <w:rFonts w:ascii="Times New Roman" w:hAnsi="Times New Roman" w:cs="Times New Roman"/>
-                                <w:sz w:val="28"/>
-                                <w:szCs w:val="28"/>
+                                <w:sz w:val="32"/>
+                                <w:szCs w:val="32"/>
+                              </w:rPr>
+                              <w:t xml:space="preserve"> </w:t>
+                            </w:r>
+                            <w:proofErr w:type="gramStart"/>
+                            <w:r>
+                              <w:rPr>
+                                <w:rFonts w:ascii="Times New Roman" w:hAnsi="Times New Roman" w:cs="Times New Roman"/>
+                                <w:sz w:val="32"/>
+                                <w:szCs w:val="32"/>
                               </w:rPr>
                               <w:t>WHILE</w:t>
                             </w:r>
                             <w:r>
                               <w:rPr>
                                 <w:rFonts w:ascii="Times New Roman" w:hAnsi="Times New Roman" w:cs="Times New Roman"/>
-                                <w:sz w:val="28"/>
-                                <w:szCs w:val="28"/>
+                                <w:sz w:val="32"/>
+                                <w:szCs w:val="32"/>
+                              </w:rPr>
+                              <w:t xml:space="preserve">  </w:t>
+                            </w:r>
+                            <w:proofErr w:type="spellStart"/>
+                            <w:r>
+                              <w:rPr>
+                                <w:rFonts w:ascii="Times New Roman" w:hAnsi="Times New Roman" w:cs="Times New Roman"/>
+                                <w:sz w:val="32"/>
+                                <w:szCs w:val="32"/>
+                              </w:rPr>
+                              <w:t>i</w:t>
+                            </w:r>
+                            <w:proofErr w:type="spellEnd"/>
+                            <w:proofErr w:type="gramEnd"/>
+                            <w:r>
+                              <w:rPr>
+                                <w:rFonts w:ascii="Times New Roman" w:hAnsi="Times New Roman" w:cs="Times New Roman"/>
+                                <w:sz w:val="32"/>
+                                <w:szCs w:val="32"/>
                               </w:rPr>
                               <w:t xml:space="preserve"> </w:t>
                             </w:r>
-                            <w:proofErr w:type="spellStart"/>
-                            <w:r>
-                              <w:rPr>
-                                <w:rFonts w:ascii="Times New Roman" w:hAnsi="Times New Roman" w:cs="Times New Roman"/>
-                                <w:sz w:val="28"/>
-                                <w:szCs w:val="28"/>
-                              </w:rPr>
-                              <w:t>i</w:t>
-                            </w:r>
-                            <w:proofErr w:type="spellEnd"/>
-                            <w:r>
-                              <w:rPr>
-                                <w:rFonts w:ascii="Times New Roman" w:hAnsi="Times New Roman" w:cs="Times New Roman"/>
-                                <w:sz w:val="28"/>
-                                <w:szCs w:val="28"/>
-                              </w:rPr>
-                              <w:t xml:space="preserve"> &gt; N </w:t>
+                            <w:r>
+                              <w:rPr>
+                                <w:rFonts w:ascii="Times New Roman" w:hAnsi="Times New Roman" w:cs="Times New Roman"/>
+                                <w:sz w:val="32"/>
+                                <w:szCs w:val="32"/>
+                              </w:rPr>
+                              <w:t>&lt;</w:t>
+                            </w:r>
+                            <w:r>
+                              <w:rPr>
+                                <w:rFonts w:ascii="Times New Roman" w:hAnsi="Times New Roman" w:cs="Times New Roman"/>
+                                <w:sz w:val="32"/>
+                                <w:szCs w:val="32"/>
+                              </w:rPr>
+                              <w:t xml:space="preserve"> N</w:t>
+                            </w:r>
+                            <w:r>
+                              <w:rPr>
+                                <w:rFonts w:ascii="Times New Roman" w:hAnsi="Times New Roman" w:cs="Times New Roman"/>
+                                <w:sz w:val="32"/>
+                                <w:szCs w:val="32"/>
+                              </w:rPr>
+                              <w:t xml:space="preserve"> </w:t>
                             </w:r>
                           </w:p>
                           <w:p>
@@ -308,61 +334,85 @@
                               <w:spacing w:line="240" w:lineRule="auto"/>
                               <w:rPr>
                                 <w:rFonts w:ascii="Times New Roman" w:hAnsi="Times New Roman" w:cs="Times New Roman"/>
-                                <w:sz w:val="28"/>
-                                <w:szCs w:val="28"/>
+                                <w:sz w:val="32"/>
+                                <w:szCs w:val="32"/>
                               </w:rPr>
                             </w:pPr>
                             <w:r>
                               <w:rPr>
                                 <w:rFonts w:ascii="Times New Roman" w:hAnsi="Times New Roman" w:cs="Times New Roman"/>
-                                <w:sz w:val="28"/>
-                                <w:szCs w:val="28"/>
-                              </w:rPr>
-                              <w:t xml:space="preserve">DO </w:t>
+                                <w:sz w:val="32"/>
+                                <w:szCs w:val="32"/>
+                              </w:rPr>
+                              <w:t xml:space="preserve">   DO</w:t>
                             </w:r>
                           </w:p>
                           <w:p>
                             <w:pPr>
                               <w:spacing w:line="240" w:lineRule="auto"/>
-                              <w:ind w:firstLine="720"/>
-                              <w:rPr>
-                                <w:rFonts w:ascii="Times New Roman" w:hAnsi="Times New Roman" w:cs="Times New Roman"/>
-                                <w:sz w:val="28"/>
-                                <w:szCs w:val="28"/>
+                              <w:rPr>
+                                <w:rFonts w:ascii="Times New Roman" w:hAnsi="Times New Roman" w:cs="Times New Roman"/>
+                                <w:sz w:val="32"/>
+                                <w:szCs w:val="32"/>
                               </w:rPr>
                             </w:pPr>
                             <w:r>
                               <w:rPr>
                                 <w:rFonts w:ascii="Times New Roman" w:hAnsi="Times New Roman" w:cs="Times New Roman"/>
-                                <w:sz w:val="28"/>
-                                <w:szCs w:val="28"/>
-                              </w:rPr>
-                              <w:t>D</w:t>
-                            </w:r>
-                            <w:r>
-                              <w:rPr>
-                                <w:rFonts w:ascii="Times New Roman" w:hAnsi="Times New Roman" w:cs="Times New Roman"/>
-                                <w:sz w:val="28"/>
-                                <w:szCs w:val="28"/>
-                              </w:rPr>
-                              <w:t>ISPLAY</w:t>
-                            </w:r>
-                            <w:r>
-                              <w:rPr>
-                                <w:rFonts w:ascii="Times New Roman" w:hAnsi="Times New Roman" w:cs="Times New Roman"/>
-                                <w:sz w:val="28"/>
-                                <w:szCs w:val="28"/>
-                              </w:rPr>
-                              <w:t xml:space="preserve"> a</w:t>
-                            </w:r>
-                            <w:r>
-                              <w:rPr>
-                                <w:rFonts w:ascii="Times New Roman" w:hAnsi="Times New Roman" w:cs="Times New Roman"/>
-                                <w:sz w:val="28"/>
-                                <w:szCs w:val="28"/>
+                                <w:sz w:val="32"/>
+                                <w:szCs w:val="32"/>
+                              </w:rPr>
+                              <w:t xml:space="preserve">    IF </w:t>
+                            </w:r>
+                            <w:r>
+                              <w:rPr>
+                                <w:rFonts w:ascii="Times New Roman" w:hAnsi="Times New Roman" w:cs="Times New Roman"/>
+                                <w:sz w:val="32"/>
+                                <w:szCs w:val="32"/>
+                              </w:rPr>
+                              <w:t>a</w:t>
+                            </w:r>
+                            <w:r>
+                              <w:rPr>
+                                <w:rFonts w:ascii="Times New Roman" w:hAnsi="Times New Roman" w:cs="Times New Roman"/>
+                                <w:sz w:val="32"/>
+                                <w:szCs w:val="32"/>
                                 <w:vertAlign w:val="subscript"/>
                               </w:rPr>
                               <w:t>i</w:t>
+                            </w:r>
+                            <w:r>
+                              <w:rPr>
+                                <w:rFonts w:ascii="Times New Roman" w:hAnsi="Times New Roman" w:cs="Times New Roman"/>
+                                <w:sz w:val="32"/>
+                                <w:szCs w:val="32"/>
+                              </w:rPr>
+                              <w:t xml:space="preserve"> &gt; Max</w:t>
+                            </w:r>
+                            <w:r>
+                              <w:rPr>
+                                <w:rFonts w:ascii="Times New Roman" w:hAnsi="Times New Roman" w:cs="Times New Roman"/>
+                                <w:sz w:val="32"/>
+                                <w:szCs w:val="32"/>
+                              </w:rPr>
+                              <w:t xml:space="preserve">  </w:t>
+                            </w:r>
+                            <w:r>
+                              <w:rPr>
+                                <w:rFonts w:ascii="Times New Roman" w:hAnsi="Times New Roman" w:cs="Times New Roman"/>
+                                <w:sz w:val="32"/>
+                                <w:szCs w:val="32"/>
+                              </w:rPr>
+                              <w:t xml:space="preserve">  </w:t>
+                            </w:r>
+                            <w:r>
+                              <w:rPr>
+                                <w:rFonts w:ascii="Times New Roman" w:hAnsi="Times New Roman" w:cs="Times New Roman"/>
+                                <w:color w:val="FF0000"/>
+                                <w:sz w:val="32"/>
+                                <w:szCs w:val="32"/>
+                              </w:rPr>
+                              <w:t>THEN</w:t>
                             </w:r>
                           </w:p>
                           <w:p>
@@ -370,53 +420,43 @@
                               <w:spacing w:line="240" w:lineRule="auto"/>
                               <w:rPr>
                                 <w:rFonts w:ascii="Times New Roman" w:hAnsi="Times New Roman" w:cs="Times New Roman"/>
-                                <w:sz w:val="28"/>
-                                <w:szCs w:val="28"/>
+                                <w:sz w:val="32"/>
+                                <w:szCs w:val="32"/>
+                                <w:vertAlign w:val="subscript"/>
                               </w:rPr>
                             </w:pPr>
                             <w:r>
                               <w:rPr>
                                 <w:rFonts w:ascii="Times New Roman" w:hAnsi="Times New Roman" w:cs="Times New Roman"/>
-                                <w:sz w:val="28"/>
-                                <w:szCs w:val="28"/>
-                              </w:rPr>
-                              <w:tab/>
-                            </w:r>
-                            <w:proofErr w:type="spellStart"/>
-                            <w:r>
-                              <w:rPr>
-                                <w:rFonts w:ascii="Times New Roman" w:hAnsi="Times New Roman" w:cs="Times New Roman"/>
-                                <w:sz w:val="28"/>
-                                <w:szCs w:val="28"/>
+                                <w:sz w:val="32"/>
+                                <w:szCs w:val="32"/>
+                              </w:rPr>
+                              <w:t xml:space="preserve">        Max =</w:t>
+                            </w:r>
+                            <w:r>
+                              <w:rPr>
+                                <w:rFonts w:ascii="Times New Roman" w:hAnsi="Times New Roman" w:cs="Times New Roman"/>
+                                <w:sz w:val="32"/>
+                                <w:szCs w:val="32"/>
+                              </w:rPr>
+                              <w:t xml:space="preserve"> </w:t>
+                            </w:r>
+                            <w:r>
+                              <w:rPr>
+                                <w:rFonts w:ascii="Times New Roman" w:hAnsi="Times New Roman" w:cs="Times New Roman"/>
+                                <w:sz w:val="32"/>
+                                <w:szCs w:val="32"/>
+                              </w:rPr>
+                              <w:t>a</w:t>
+                            </w:r>
+                            <w:r>
+                              <w:rPr>
+                                <w:rFonts w:ascii="Times New Roman" w:hAnsi="Times New Roman" w:cs="Times New Roman"/>
+                                <w:sz w:val="32"/>
+                                <w:szCs w:val="32"/>
+                                <w:vertAlign w:val="subscript"/>
                               </w:rPr>
                               <w:t>i</w:t>
-                            </w:r>
-                            <w:proofErr w:type="spellEnd"/>
-                            <w:r>
-                              <w:rPr>
-                                <w:rFonts w:ascii="Times New Roman" w:hAnsi="Times New Roman" w:cs="Times New Roman"/>
-                                <w:sz w:val="28"/>
-                                <w:szCs w:val="28"/>
-                              </w:rPr>
-                              <w:t xml:space="preserve"> = </w:t>
-                            </w:r>
-                            <w:proofErr w:type="spellStart"/>
-                            <w:r>
-                              <w:rPr>
-                                <w:rFonts w:ascii="Times New Roman" w:hAnsi="Times New Roman" w:cs="Times New Roman"/>
-                                <w:sz w:val="28"/>
-                                <w:szCs w:val="28"/>
-                              </w:rPr>
-                              <w:t>i</w:t>
-                            </w:r>
-                            <w:proofErr w:type="spellEnd"/>
-                            <w:r>
-                              <w:rPr>
-                                <w:rFonts w:ascii="Times New Roman" w:hAnsi="Times New Roman" w:cs="Times New Roman"/>
-                                <w:sz w:val="28"/>
-                                <w:szCs w:val="28"/>
-                              </w:rPr>
-                              <w:t xml:space="preserve"> + 1</w:t>
                             </w:r>
                           </w:p>
                           <w:p>
@@ -424,34 +464,25 @@
                               <w:spacing w:line="240" w:lineRule="auto"/>
                               <w:rPr>
                                 <w:rFonts w:ascii="Times New Roman" w:hAnsi="Times New Roman" w:cs="Times New Roman"/>
-                                <w:sz w:val="28"/>
-                                <w:szCs w:val="28"/>
+                                <w:sz w:val="32"/>
+                                <w:szCs w:val="32"/>
                               </w:rPr>
                             </w:pPr>
                             <w:r>
                               <w:rPr>
                                 <w:rFonts w:ascii="Times New Roman" w:hAnsi="Times New Roman" w:cs="Times New Roman"/>
-                                <w:sz w:val="28"/>
-                                <w:szCs w:val="28"/>
-                              </w:rPr>
-                              <w:t>a</w:t>
-                            </w:r>
-                            <w:r>
-                              <w:rPr>
-                                <w:rFonts w:ascii="Times New Roman" w:hAnsi="Times New Roman" w:cs="Times New Roman"/>
-                                <w:sz w:val="28"/>
-                                <w:szCs w:val="28"/>
-                                <w:vertAlign w:val="subscript"/>
-                              </w:rPr>
-                              <w:t>i</w:t>
-                            </w:r>
-                            <w:r>
-                              <w:rPr>
-                                <w:rFonts w:ascii="Times New Roman" w:hAnsi="Times New Roman" w:cs="Times New Roman"/>
-                                <w:sz w:val="28"/>
-                                <w:szCs w:val="28"/>
-                              </w:rPr>
-                              <w:t xml:space="preserve"> &gt; max</w:t>
+                                <w:sz w:val="32"/>
+                                <w:szCs w:val="32"/>
+                              </w:rPr>
+                              <w:t xml:space="preserve">   </w:t>
+                            </w:r>
+                            <w:r>
+                              <w:rPr>
+                                <w:rFonts w:ascii="Times New Roman" w:hAnsi="Times New Roman" w:cs="Times New Roman"/>
+                                <w:sz w:val="32"/>
+                                <w:szCs w:val="32"/>
+                              </w:rPr>
+                              <w:t>END IF</w:t>
                             </w:r>
                           </w:p>
                           <w:p>
@@ -459,18 +490,144 @@
                               <w:spacing w:line="240" w:lineRule="auto"/>
                               <w:rPr>
                                 <w:rFonts w:ascii="Times New Roman" w:hAnsi="Times New Roman" w:cs="Times New Roman"/>
-                                <w:sz w:val="28"/>
-                                <w:szCs w:val="28"/>
+                                <w:sz w:val="32"/>
+                                <w:szCs w:val="32"/>
                               </w:rPr>
                             </w:pPr>
                             <w:r>
                               <w:rPr>
                                 <w:rFonts w:ascii="Times New Roman" w:hAnsi="Times New Roman" w:cs="Times New Roman"/>
-                                <w:sz w:val="28"/>
-                                <w:szCs w:val="28"/>
-                              </w:rPr>
-                              <w:t>???</w:t>
-                            </w:r>
+                                <w:sz w:val="32"/>
+                                <w:szCs w:val="32"/>
+                              </w:rPr>
+                              <w:t xml:space="preserve">        </w:t>
+                            </w:r>
+                            <w:proofErr w:type="spellStart"/>
+                            <w:r>
+                              <w:rPr>
+                                <w:rFonts w:ascii="Times New Roman" w:hAnsi="Times New Roman" w:cs="Times New Roman"/>
+                                <w:sz w:val="32"/>
+                                <w:szCs w:val="32"/>
+                              </w:rPr>
+                              <w:t>i</w:t>
+                            </w:r>
+                            <w:proofErr w:type="spellEnd"/>
+                            <w:r>
+                              <w:rPr>
+                                <w:rFonts w:ascii="Times New Roman" w:hAnsi="Times New Roman" w:cs="Times New Roman"/>
+                                <w:sz w:val="32"/>
+                                <w:szCs w:val="32"/>
+                              </w:rPr>
+                              <w:t xml:space="preserve"> = </w:t>
+                            </w:r>
+                            <w:proofErr w:type="spellStart"/>
+                            <w:r>
+                              <w:rPr>
+                                <w:rFonts w:ascii="Times New Roman" w:hAnsi="Times New Roman" w:cs="Times New Roman"/>
+                                <w:sz w:val="32"/>
+                                <w:szCs w:val="32"/>
+                              </w:rPr>
+                              <w:t>i</w:t>
+                            </w:r>
+                            <w:proofErr w:type="spellEnd"/>
+                            <w:r>
+                              <w:rPr>
+                                <w:rFonts w:ascii="Times New Roman" w:hAnsi="Times New Roman" w:cs="Times New Roman"/>
+                                <w:sz w:val="32"/>
+                                <w:szCs w:val="32"/>
+                              </w:rPr>
+                              <w:t xml:space="preserve"> + 1</w:t>
+                            </w:r>
+                          </w:p>
+                          <w:p>
+                            <w:pPr>
+                              <w:spacing w:line="240" w:lineRule="auto"/>
+                              <w:rPr>
+                                <w:rFonts w:ascii="Times New Roman" w:hAnsi="Times New Roman" w:cs="Times New Roman"/>
+                                <w:sz w:val="32"/>
+                                <w:szCs w:val="32"/>
+                              </w:rPr>
+                            </w:pPr>
+                            <w:r>
+                              <w:rPr>
+                                <w:rFonts w:ascii="Times New Roman" w:hAnsi="Times New Roman" w:cs="Times New Roman"/>
+                                <w:sz w:val="32"/>
+                                <w:szCs w:val="32"/>
+                              </w:rPr>
+                              <w:t xml:space="preserve">   </w:t>
+                            </w:r>
+                            <w:r>
+                              <w:rPr>
+                                <w:rFonts w:ascii="Times New Roman" w:hAnsi="Times New Roman" w:cs="Times New Roman"/>
+                                <w:sz w:val="32"/>
+                                <w:szCs w:val="32"/>
+                              </w:rPr>
+                              <w:t>END DO</w:t>
+                            </w:r>
+                          </w:p>
+                          <w:p>
+                            <w:pPr>
+                              <w:spacing w:line="240" w:lineRule="auto"/>
+                              <w:rPr>
+                                <w:rFonts w:ascii="Times New Roman" w:hAnsi="Times New Roman" w:cs="Times New Roman"/>
+                                <w:sz w:val="32"/>
+                                <w:szCs w:val="32"/>
+                              </w:rPr>
+                            </w:pPr>
+                            <w:r>
+                              <w:rPr>
+                                <w:rFonts w:ascii="Times New Roman" w:hAnsi="Times New Roman" w:cs="Times New Roman"/>
+                                <w:sz w:val="32"/>
+                                <w:szCs w:val="32"/>
+                              </w:rPr>
+                              <w:t xml:space="preserve">   </w:t>
+                            </w:r>
+                            <w:r>
+                              <w:rPr>
+                                <w:rFonts w:ascii="Times New Roman" w:hAnsi="Times New Roman" w:cs="Times New Roman"/>
+                                <w:sz w:val="32"/>
+                                <w:szCs w:val="32"/>
+                              </w:rPr>
+                              <w:t>DISPLAY MAX</w:t>
+                            </w:r>
+                          </w:p>
+                          <w:p>
+                            <w:pPr>
+                              <w:spacing w:line="240" w:lineRule="auto"/>
+                              <w:rPr>
+                                <w:rFonts w:ascii="Times New Roman" w:hAnsi="Times New Roman" w:cs="Times New Roman"/>
+                                <w:sz w:val="32"/>
+                                <w:szCs w:val="32"/>
+                              </w:rPr>
+                            </w:pPr>
+                            <w:r>
+                              <w:rPr>
+                                <w:rFonts w:ascii="Times New Roman" w:hAnsi="Times New Roman" w:cs="Times New Roman"/>
+                                <w:sz w:val="32"/>
+                                <w:szCs w:val="32"/>
+                              </w:rPr>
+                              <w:t>END</w:t>
+                            </w:r>
+                          </w:p>
+                          <w:p>
+                            <w:pPr>
+                              <w:spacing w:line="240" w:lineRule="auto"/>
+                              <w:rPr>
+                                <w:rFonts w:ascii="Times New Roman" w:hAnsi="Times New Roman" w:cs="Times New Roman"/>
+                                <w:sz w:val="32"/>
+                                <w:szCs w:val="32"/>
+                              </w:rPr>
+                            </w:pPr>
+                          </w:p>
+                          <w:p>
+                            <w:pPr>
+                              <w:spacing w:line="240" w:lineRule="auto"/>
+                              <w:rPr>
+                                <w:rFonts w:ascii="Times New Roman" w:hAnsi="Times New Roman" w:cs="Times New Roman"/>
+                                <w:sz w:val="32"/>
+                                <w:szCs w:val="32"/>
+                              </w:rPr>
+                            </w:pPr>
                           </w:p>
                         </w:txbxContent>
                       </wps:txbx>
@@ -494,7 +651,7 @@
           </mc:Choice>
           <mc:Fallback>
             <w:pict>
-              <v:rect w14:anchorId="1B38FDEC" id="Rectangle 31" o:spid="_x0000_s1026" style="position:absolute;margin-left:-39pt;margin-top:-19.8pt;width:169.8pt;height:245.4pt;z-index:251691008;visibility:visible;mso-wrap-style:square;mso-width-percent:0;mso-height-percent:0;mso-wrap-distance-left:9pt;mso-wrap-distance-top:0;mso-wrap-distance-right:9pt;mso-wrap-distance-bottom:0;mso-position-horizontal:absolute;mso-position-horizontal-relative:text;mso-position-vertical:absolute;mso-position-vertical-relative:text;mso-width-percent:0;mso-height-percent:0;mso-width-relative:margin;mso-height-relative:margin;v-text-anchor:top" o:gfxdata="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" filled="f" stroked="f">
+              <v:rect w14:anchorId="1B38FDEC" id="Rectangle 31" o:spid="_x0000_s1026" style="position:absolute;margin-left:-38.65pt;margin-top:-20pt;width:184.8pt;height:366.65pt;z-index:251691008;visibility:visible;mso-wrap-style:square;mso-width-percent:0;mso-height-percent:0;mso-wrap-distance-left:9pt;mso-wrap-distance-top:0;mso-wrap-distance-right:9pt;mso-wrap-distance-bottom:0;mso-position-horizontal:absolute;mso-position-horizontal-relative:text;mso-position-vertical:absolute;mso-position-vertical-relative:text;mso-width-percent:0;mso-height-percent:0;mso-width-relative:margin;mso-height-relative:margin;v-text-anchor:top" o:gfxdata="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" filled="f" stroked="f">
                 <v:textbox>
                   <w:txbxContent>
                     <w:p>
@@ -502,15 +659,15 @@
                         <w:spacing w:line="240" w:lineRule="auto"/>
                         <w:rPr>
                           <w:rFonts w:ascii="Times New Roman" w:hAnsi="Times New Roman" w:cs="Times New Roman"/>
-                          <w:sz w:val="28"/>
-                          <w:szCs w:val="28"/>
+                          <w:sz w:val="32"/>
+                          <w:szCs w:val="32"/>
                         </w:rPr>
                       </w:pPr>
                       <w:r>
                         <w:rPr>
                           <w:rFonts w:ascii="Times New Roman" w:hAnsi="Times New Roman" w:cs="Times New Roman"/>
-                          <w:sz w:val="28"/>
-                          <w:szCs w:val="28"/>
+                          <w:sz w:val="32"/>
+                          <w:szCs w:val="32"/>
                         </w:rPr>
                         <w:t>BEGIN</w:t>
                       </w:r>
@@ -520,15 +677,15 @@
                         <w:spacing w:line="240" w:lineRule="auto"/>
                         <w:rPr>
                           <w:rFonts w:ascii="Times New Roman" w:hAnsi="Times New Roman" w:cs="Times New Roman"/>
-                          <w:sz w:val="28"/>
-                          <w:szCs w:val="28"/>
+                          <w:sz w:val="32"/>
+                          <w:szCs w:val="32"/>
                         </w:rPr>
                       </w:pPr>
                       <w:r>
                         <w:rPr>
                           <w:rFonts w:ascii="Times New Roman" w:hAnsi="Times New Roman" w:cs="Times New Roman"/>
-                          <w:sz w:val="28"/>
-                          <w:szCs w:val="28"/>
+                          <w:sz w:val="32"/>
+                          <w:szCs w:val="32"/>
                         </w:rPr>
                         <w:t>INPUT: N</w:t>
                       </w:r>
@@ -538,33 +695,25 @@
                         <w:spacing w:line="240" w:lineRule="auto"/>
                         <w:rPr>
                           <w:rFonts w:ascii="Times New Roman" w:hAnsi="Times New Roman" w:cs="Times New Roman"/>
-                          <w:sz w:val="28"/>
-                          <w:szCs w:val="28"/>
+                          <w:sz w:val="32"/>
+                          <w:szCs w:val="32"/>
                           <w:vertAlign w:val="subscript"/>
                         </w:rPr>
                       </w:pPr>
                       <w:r>
                         <w:rPr>
                           <w:rFonts w:ascii="Times New Roman" w:hAnsi="Times New Roman" w:cs="Times New Roman"/>
-                          <w:sz w:val="28"/>
-                          <w:szCs w:val="28"/>
-                        </w:rPr>
-                        <w:t xml:space="preserve">INPUT: </w:t>
-                      </w:r>
-                      <w:r>
-                        <w:rPr>
-                          <w:rFonts w:ascii="Times New Roman" w:hAnsi="Times New Roman" w:cs="Times New Roman"/>
-                          <w:sz w:val="28"/>
-                          <w:szCs w:val="28"/>
-                        </w:rPr>
-                        <w:t>a</w:t>
+                          <w:sz w:val="32"/>
+                          <w:szCs w:val="32"/>
+                        </w:rPr>
+                        <w:t>INPUT: a</w:t>
                       </w:r>
                       <w:proofErr w:type="gramStart"/>
                       <w:r>
                         <w:rPr>
                           <w:rFonts w:ascii="Times New Roman" w:hAnsi="Times New Roman" w:cs="Times New Roman"/>
-                          <w:sz w:val="28"/>
-                          <w:szCs w:val="28"/>
+                          <w:sz w:val="32"/>
+                          <w:szCs w:val="32"/>
                           <w:vertAlign w:val="subscript"/>
                         </w:rPr>
                         <w:t>1</w:t>
@@ -572,8 +721,8 @@
                       <w:r>
                         <w:rPr>
                           <w:rFonts w:ascii="Times New Roman" w:hAnsi="Times New Roman" w:cs="Times New Roman"/>
-                          <w:sz w:val="28"/>
-                          <w:szCs w:val="28"/>
+                          <w:sz w:val="32"/>
+                          <w:szCs w:val="32"/>
                         </w:rPr>
                         <w:t>,a</w:t>
                       </w:r>
@@ -581,8 +730,8 @@
                       <w:r>
                         <w:rPr>
                           <w:rFonts w:ascii="Times New Roman" w:hAnsi="Times New Roman" w:cs="Times New Roman"/>
-                          <w:sz w:val="28"/>
-                          <w:szCs w:val="28"/>
+                          <w:sz w:val="32"/>
+                          <w:szCs w:val="32"/>
                           <w:vertAlign w:val="subscript"/>
                         </w:rPr>
                         <w:t>2</w:t>
@@ -590,16 +739,16 @@
                       <w:r>
                         <w:rPr>
                           <w:rFonts w:ascii="Times New Roman" w:hAnsi="Times New Roman" w:cs="Times New Roman"/>
-                          <w:sz w:val="28"/>
-                          <w:szCs w:val="28"/>
+                          <w:sz w:val="32"/>
+                          <w:szCs w:val="32"/>
                         </w:rPr>
                         <w:t>,…a</w:t>
                       </w:r>
                       <w:r>
                         <w:rPr>
                           <w:rFonts w:ascii="Times New Roman" w:hAnsi="Times New Roman" w:cs="Times New Roman"/>
-                          <w:sz w:val="28"/>
-                          <w:szCs w:val="28"/>
+                          <w:sz w:val="32"/>
+                          <w:szCs w:val="32"/>
                           <w:vertAlign w:val="subscript"/>
                         </w:rPr>
                         <w:t>n</w:t>
@@ -610,31 +759,31 @@
                         <w:jc w:val="center"/>
                         <w:rPr>
                           <w:rFonts w:ascii="Times New Roman" w:hAnsi="Times New Roman" w:cs="Times New Roman"/>
-                          <w:sz w:val="28"/>
-                          <w:szCs w:val="28"/>
+                          <w:sz w:val="32"/>
+                          <w:szCs w:val="32"/>
                         </w:rPr>
                       </w:pPr>
                       <w:r>
                         <w:rPr>
                           <w:rFonts w:ascii="Times New Roman" w:hAnsi="Times New Roman" w:cs="Times New Roman"/>
-                          <w:sz w:val="28"/>
-                          <w:szCs w:val="28"/>
+                          <w:sz w:val="32"/>
+                          <w:szCs w:val="32"/>
                         </w:rPr>
                         <w:t xml:space="preserve">Max </w:t>
                       </w:r>
                       <w:r>
                         <w:rPr>
                           <w:rFonts w:ascii="Times New Roman" w:hAnsi="Times New Roman" w:cs="Times New Roman"/>
-                          <w:sz w:val="28"/>
-                          <w:szCs w:val="28"/>
-                        </w:rPr>
-                        <w:sym w:font="Wingdings" w:char="F0DF"/>
-                      </w:r>
-                      <w:r>
-                        <w:rPr>
-                          <w:rFonts w:ascii="Times New Roman" w:hAnsi="Times New Roman" w:cs="Times New Roman"/>
-                          <w:sz w:val="28"/>
-                          <w:szCs w:val="28"/>
+                          <w:sz w:val="32"/>
+                          <w:szCs w:val="32"/>
+                        </w:rPr>
+                        <w:t>=</w:t>
+                      </w:r>
+                      <w:r>
+                        <w:rPr>
+                          <w:rFonts w:ascii="Times New Roman" w:hAnsi="Times New Roman" w:cs="Times New Roman"/>
+                          <w:sz w:val="32"/>
+                          <w:szCs w:val="32"/>
                         </w:rPr>
                         <w:t xml:space="preserve"> a</w:t>
                       </w:r>
@@ -642,8 +791,8 @@
                       <w:r>
                         <w:rPr>
                           <w:rFonts w:ascii="Times New Roman" w:hAnsi="Times New Roman" w:cs="Times New Roman"/>
-                          <w:sz w:val="28"/>
-                          <w:szCs w:val="28"/>
+                          <w:sz w:val="32"/>
+                          <w:szCs w:val="32"/>
                           <w:vertAlign w:val="subscript"/>
                         </w:rPr>
                         <w:t>1</w:t>
@@ -651,8 +800,8 @@
                       <w:r>
                         <w:rPr>
                           <w:rFonts w:ascii="Times New Roman" w:hAnsi="Times New Roman" w:cs="Times New Roman"/>
-                          <w:sz w:val="28"/>
-                          <w:szCs w:val="28"/>
+                          <w:sz w:val="32"/>
+                          <w:szCs w:val="32"/>
                         </w:rPr>
                         <w:t xml:space="preserve"> ,</w:t>
                       </w:r>
@@ -660,8 +809,8 @@
                       <w:r>
                         <w:rPr>
                           <w:rFonts w:ascii="Times New Roman" w:hAnsi="Times New Roman" w:cs="Times New Roman"/>
-                          <w:sz w:val="28"/>
-                          <w:szCs w:val="28"/>
+                          <w:sz w:val="32"/>
+                          <w:szCs w:val="32"/>
                         </w:rPr>
                         <w:t xml:space="preserve"> </w:t>
                       </w:r>
@@ -669,8 +818,8 @@
                       <w:r>
                         <w:rPr>
                           <w:rFonts w:ascii="Times New Roman" w:hAnsi="Times New Roman" w:cs="Times New Roman"/>
-                          <w:sz w:val="28"/>
-                          <w:szCs w:val="28"/>
+                          <w:sz w:val="32"/>
+                          <w:szCs w:val="32"/>
                         </w:rPr>
                         <w:t>i</w:t>
                       </w:r>
@@ -678,24 +827,24 @@
                       <w:r>
                         <w:rPr>
                           <w:rFonts w:ascii="Times New Roman" w:hAnsi="Times New Roman" w:cs="Times New Roman"/>
-                          <w:sz w:val="28"/>
-                          <w:szCs w:val="28"/>
+                          <w:sz w:val="32"/>
+                          <w:szCs w:val="32"/>
                         </w:rPr>
                         <w:t xml:space="preserve"> </w:t>
                       </w:r>
                       <w:r>
                         <w:rPr>
                           <w:rFonts w:ascii="Times New Roman" w:hAnsi="Times New Roman" w:cs="Times New Roman"/>
-                          <w:sz w:val="28"/>
-                          <w:szCs w:val="28"/>
-                        </w:rPr>
-                        <w:sym w:font="Wingdings" w:char="F0DF"/>
-                      </w:r>
-                      <w:r>
-                        <w:rPr>
-                          <w:rFonts w:ascii="Times New Roman" w:hAnsi="Times New Roman" w:cs="Times New Roman"/>
-                          <w:sz w:val="28"/>
-                          <w:szCs w:val="28"/>
+                          <w:sz w:val="32"/>
+                          <w:szCs w:val="32"/>
+                        </w:rPr>
+                        <w:t>=</w:t>
+                      </w:r>
+                      <w:r>
+                        <w:rPr>
+                          <w:rFonts w:ascii="Times New Roman" w:hAnsi="Times New Roman" w:cs="Times New Roman"/>
+                          <w:sz w:val="32"/>
+                          <w:szCs w:val="32"/>
                         </w:rPr>
                         <w:t xml:space="preserve"> 2</w:t>
                       </w:r>
@@ -705,43 +854,77 @@
                         <w:spacing w:line="240" w:lineRule="auto"/>
                         <w:rPr>
                           <w:rFonts w:ascii="Times New Roman" w:hAnsi="Times New Roman" w:cs="Times New Roman"/>
-                          <w:sz w:val="28"/>
-                          <w:szCs w:val="28"/>
+                          <w:sz w:val="32"/>
+                          <w:szCs w:val="32"/>
                         </w:rPr>
                       </w:pPr>
                       <w:r>
                         <w:rPr>
                           <w:rFonts w:ascii="Times New Roman" w:hAnsi="Times New Roman" w:cs="Times New Roman"/>
-                          <w:sz w:val="28"/>
-                          <w:szCs w:val="28"/>
+                          <w:sz w:val="32"/>
+                          <w:szCs w:val="32"/>
+                        </w:rPr>
+                        <w:t xml:space="preserve"> </w:t>
+                      </w:r>
+                      <w:proofErr w:type="gramStart"/>
+                      <w:r>
+                        <w:rPr>
+                          <w:rFonts w:ascii="Times New Roman" w:hAnsi="Times New Roman" w:cs="Times New Roman"/>
+                          <w:sz w:val="32"/>
+                          <w:szCs w:val="32"/>
                         </w:rPr>
                         <w:t>WHILE</w:t>
                       </w:r>
                       <w:r>
                         <w:rPr>
                           <w:rFonts w:ascii="Times New Roman" w:hAnsi="Times New Roman" w:cs="Times New Roman"/>
-                          <w:sz w:val="28"/>
-                          <w:szCs w:val="28"/>
+                          <w:sz w:val="32"/>
+                          <w:szCs w:val="32"/>
+                        </w:rPr>
+                        <w:t xml:space="preserve">  </w:t>
+                      </w:r>
+                      <w:proofErr w:type="spellStart"/>
+                      <w:r>
+                        <w:rPr>
+                          <w:rFonts w:ascii="Times New Roman" w:hAnsi="Times New Roman" w:cs="Times New Roman"/>
+                          <w:sz w:val="32"/>
+                          <w:szCs w:val="32"/>
+                        </w:rPr>
+                        <w:t>i</w:t>
+                      </w:r>
+                      <w:proofErr w:type="spellEnd"/>
+                      <w:proofErr w:type="gramEnd"/>
+                      <w:r>
+                        <w:rPr>
+                          <w:rFonts w:ascii="Times New Roman" w:hAnsi="Times New Roman" w:cs="Times New Roman"/>
+                          <w:sz w:val="32"/>
+                          <w:szCs w:val="32"/>
                         </w:rPr>
                         <w:t xml:space="preserve"> </w:t>
                       </w:r>
-                      <w:proofErr w:type="spellStart"/>
-                      <w:r>
-                        <w:rPr>
-                          <w:rFonts w:ascii="Times New Roman" w:hAnsi="Times New Roman" w:cs="Times New Roman"/>
-                          <w:sz w:val="28"/>
-                          <w:szCs w:val="28"/>
-                        </w:rPr>
-                        <w:t>i</w:t>
-                      </w:r>
-                      <w:proofErr w:type="spellEnd"/>
-                      <w:r>
-                        <w:rPr>
-                          <w:rFonts w:ascii="Times New Roman" w:hAnsi="Times New Roman" w:cs="Times New Roman"/>
-                          <w:sz w:val="28"/>
-                          <w:szCs w:val="28"/>
-                        </w:rPr>
-                        <w:t xml:space="preserve"> &gt; N </w:t>
+                      <w:r>
+                        <w:rPr>
+                          <w:rFonts w:ascii="Times New Roman" w:hAnsi="Times New Roman" w:cs="Times New Roman"/>
+                          <w:sz w:val="32"/>
+                          <w:szCs w:val="32"/>
+                        </w:rPr>
+                        <w:t>&lt;</w:t>
+                      </w:r>
+                      <w:r>
+                        <w:rPr>
+                          <w:rFonts w:ascii="Times New Roman" w:hAnsi="Times New Roman" w:cs="Times New Roman"/>
+                          <w:sz w:val="32"/>
+                          <w:szCs w:val="32"/>
+                        </w:rPr>
+                        <w:t xml:space="preserve"> N</w:t>
+                      </w:r>
+                      <w:r>
+                        <w:rPr>
+                          <w:rFonts w:ascii="Times New Roman" w:hAnsi="Times New Roman" w:cs="Times New Roman"/>
+                          <w:sz w:val="32"/>
+                          <w:szCs w:val="32"/>
+                        </w:rPr>
+                        <w:t xml:space="preserve"> </w:t>
                       </w:r>
                     </w:p>
                     <w:p>
@@ -749,61 +932,85 @@
                         <w:spacing w:line="240" w:lineRule="auto"/>
                         <w:rPr>
                           <w:rFonts w:ascii="Times New Roman" w:hAnsi="Times New Roman" w:cs="Times New Roman"/>
-                          <w:sz w:val="28"/>
-                          <w:szCs w:val="28"/>
+                          <w:sz w:val="32"/>
+                          <w:szCs w:val="32"/>
                         </w:rPr>
                       </w:pPr>
                       <w:r>
                         <w:rPr>
                           <w:rFonts w:ascii="Times New Roman" w:hAnsi="Times New Roman" w:cs="Times New Roman"/>
-                          <w:sz w:val="28"/>
-                          <w:szCs w:val="28"/>
-                        </w:rPr>
-                        <w:t xml:space="preserve">DO </w:t>
+                          <w:sz w:val="32"/>
+                          <w:szCs w:val="32"/>
+                        </w:rPr>
+                        <w:t xml:space="preserve">   DO</w:t>
                       </w:r>
                     </w:p>
                     <w:p>
                       <w:pPr>
                         <w:spacing w:line="240" w:lineRule="auto"/>
-                        <w:ind w:firstLine="720"/>
-                        <w:rPr>
-                          <w:rFonts w:ascii="Times New Roman" w:hAnsi="Times New Roman" w:cs="Times New Roman"/>
-                          <w:sz w:val="28"/>
-                          <w:szCs w:val="28"/>
+                        <w:rPr>
+                          <w:rFonts w:ascii="Times New Roman" w:hAnsi="Times New Roman" w:cs="Times New Roman"/>
+                          <w:sz w:val="32"/>
+                          <w:szCs w:val="32"/>
                         </w:rPr>
                       </w:pPr>
                       <w:r>
                         <w:rPr>
                           <w:rFonts w:ascii="Times New Roman" w:hAnsi="Times New Roman" w:cs="Times New Roman"/>
-                          <w:sz w:val="28"/>
-                          <w:szCs w:val="28"/>
-                        </w:rPr>
-                        <w:t>D</w:t>
-                      </w:r>
-                      <w:r>
-                        <w:rPr>
-                          <w:rFonts w:ascii="Times New Roman" w:hAnsi="Times New Roman" w:cs="Times New Roman"/>
-                          <w:sz w:val="28"/>
-                          <w:szCs w:val="28"/>
-                        </w:rPr>
-                        <w:t>ISPLAY</w:t>
-                      </w:r>
-                      <w:r>
-                        <w:rPr>
-                          <w:rFonts w:ascii="Times New Roman" w:hAnsi="Times New Roman" w:cs="Times New Roman"/>
-                          <w:sz w:val="28"/>
-                          <w:szCs w:val="28"/>
-                        </w:rPr>
-                        <w:t xml:space="preserve"> a</w:t>
-                      </w:r>
-                      <w:r>
-                        <w:rPr>
-                          <w:rFonts w:ascii="Times New Roman" w:hAnsi="Times New Roman" w:cs="Times New Roman"/>
-                          <w:sz w:val="28"/>
-                          <w:szCs w:val="28"/>
+                          <w:sz w:val="32"/>
+                          <w:szCs w:val="32"/>
+                        </w:rPr>
+                        <w:t xml:space="preserve">    IF </w:t>
+                      </w:r>
+                      <w:r>
+                        <w:rPr>
+                          <w:rFonts w:ascii="Times New Roman" w:hAnsi="Times New Roman" w:cs="Times New Roman"/>
+                          <w:sz w:val="32"/>
+                          <w:szCs w:val="32"/>
+                        </w:rPr>
+                        <w:t>a</w:t>
+                      </w:r>
+                      <w:r>
+                        <w:rPr>
+                          <w:rFonts w:ascii="Times New Roman" w:hAnsi="Times New Roman" w:cs="Times New Roman"/>
+                          <w:sz w:val="32"/>
+                          <w:szCs w:val="32"/>
                           <w:vertAlign w:val="subscript"/>
                         </w:rPr>
                         <w:t>i</w:t>
+                      </w:r>
+                      <w:r>
+                        <w:rPr>
+                          <w:rFonts w:ascii="Times New Roman" w:hAnsi="Times New Roman" w:cs="Times New Roman"/>
+                          <w:sz w:val="32"/>
+                          <w:szCs w:val="32"/>
+                        </w:rPr>
+                        <w:t xml:space="preserve"> &gt; Max</w:t>
+                      </w:r>
+                      <w:r>
+                        <w:rPr>
+                          <w:rFonts w:ascii="Times New Roman" w:hAnsi="Times New Roman" w:cs="Times New Roman"/>
+                          <w:sz w:val="32"/>
+                          <w:szCs w:val="32"/>
+                        </w:rPr>
+                        <w:t xml:space="preserve">  </w:t>
+                      </w:r>
+                      <w:r>
+                        <w:rPr>
+                          <w:rFonts w:ascii="Times New Roman" w:hAnsi="Times New Roman" w:cs="Times New Roman"/>
+                          <w:sz w:val="32"/>
+                          <w:szCs w:val="32"/>
+                        </w:rPr>
+                        <w:t xml:space="preserve">  </w:t>
+                      </w:r>
+                      <w:r>
+                        <w:rPr>
+                          <w:rFonts w:ascii="Times New Roman" w:hAnsi="Times New Roman" w:cs="Times New Roman"/>
+                          <w:color w:val="FF0000"/>
+                          <w:sz w:val="32"/>
+                          <w:szCs w:val="32"/>
+                        </w:rPr>
+                        <w:t>THEN</w:t>
                       </w:r>
                     </w:p>
                     <w:p>
@@ -811,53 +1018,43 @@
                         <w:spacing w:line="240" w:lineRule="auto"/>
                         <w:rPr>
                           <w:rFonts w:ascii="Times New Roman" w:hAnsi="Times New Roman" w:cs="Times New Roman"/>
-                          <w:sz w:val="28"/>
-                          <w:szCs w:val="28"/>
+                          <w:sz w:val="32"/>
+                          <w:szCs w:val="32"/>
+                          <w:vertAlign w:val="subscript"/>
                         </w:rPr>
                       </w:pPr>
                       <w:r>
                         <w:rPr>
                           <w:rFonts w:ascii="Times New Roman" w:hAnsi="Times New Roman" w:cs="Times New Roman"/>
-                          <w:sz w:val="28"/>
-                          <w:szCs w:val="28"/>
-                        </w:rPr>
-                        <w:tab/>
-                      </w:r>
-                      <w:proofErr w:type="spellStart"/>
-                      <w:r>
-                        <w:rPr>
-                          <w:rFonts w:ascii="Times New Roman" w:hAnsi="Times New Roman" w:cs="Times New Roman"/>
-                          <w:sz w:val="28"/>
-                          <w:szCs w:val="28"/>
+                          <w:sz w:val="32"/>
+                          <w:szCs w:val="32"/>
+                        </w:rPr>
+                        <w:t xml:space="preserve">        Max =</w:t>
+                      </w:r>
+                      <w:r>
+                        <w:rPr>
+                          <w:rFonts w:ascii="Times New Roman" w:hAnsi="Times New Roman" w:cs="Times New Roman"/>
+                          <w:sz w:val="32"/>
+                          <w:szCs w:val="32"/>
+                        </w:rPr>
+                        <w:t xml:space="preserve"> </w:t>
+                      </w:r>
+                      <w:r>
+                        <w:rPr>
+                          <w:rFonts w:ascii="Times New Roman" w:hAnsi="Times New Roman" w:cs="Times New Roman"/>
+                          <w:sz w:val="32"/>
+                          <w:szCs w:val="32"/>
+                        </w:rPr>
+                        <w:t>a</w:t>
+                      </w:r>
+                      <w:r>
+                        <w:rPr>
+                          <w:rFonts w:ascii="Times New Roman" w:hAnsi="Times New Roman" w:cs="Times New Roman"/>
+                          <w:sz w:val="32"/>
+                          <w:szCs w:val="32"/>
+                          <w:vertAlign w:val="subscript"/>
                         </w:rPr>
                         <w:t>i</w:t>
-                      </w:r>
-                      <w:proofErr w:type="spellEnd"/>
-                      <w:r>
-                        <w:rPr>
-                          <w:rFonts w:ascii="Times New Roman" w:hAnsi="Times New Roman" w:cs="Times New Roman"/>
-                          <w:sz w:val="28"/>
-                          <w:szCs w:val="28"/>
-                        </w:rPr>
-                        <w:t xml:space="preserve"> = </w:t>
-                      </w:r>
-                      <w:proofErr w:type="spellStart"/>
-                      <w:r>
-                        <w:rPr>
-                          <w:rFonts w:ascii="Times New Roman" w:hAnsi="Times New Roman" w:cs="Times New Roman"/>
-                          <w:sz w:val="28"/>
-                          <w:szCs w:val="28"/>
-                        </w:rPr>
-                        <w:t>i</w:t>
-                      </w:r>
-                      <w:proofErr w:type="spellEnd"/>
-                      <w:r>
-                        <w:rPr>
-                          <w:rFonts w:ascii="Times New Roman" w:hAnsi="Times New Roman" w:cs="Times New Roman"/>
-                          <w:sz w:val="28"/>
-                          <w:szCs w:val="28"/>
-                        </w:rPr>
-                        <w:t xml:space="preserve"> + 1</w:t>
                       </w:r>
                     </w:p>
                     <w:p>
@@ -865,34 +1062,25 @@
                         <w:spacing w:line="240" w:lineRule="auto"/>
                         <w:rPr>
                           <w:rFonts w:ascii="Times New Roman" w:hAnsi="Times New Roman" w:cs="Times New Roman"/>
-                          <w:sz w:val="28"/>
-                          <w:szCs w:val="28"/>
+                          <w:sz w:val="32"/>
+                          <w:szCs w:val="32"/>
                         </w:rPr>
                       </w:pPr>
                       <w:r>
                         <w:rPr>
                           <w:rFonts w:ascii="Times New Roman" w:hAnsi="Times New Roman" w:cs="Times New Roman"/>
-                          <w:sz w:val="28"/>
-                          <w:szCs w:val="28"/>
-                        </w:rPr>
-                        <w:t>a</w:t>
-                      </w:r>
-                      <w:r>
-                        <w:rPr>
-                          <w:rFonts w:ascii="Times New Roman" w:hAnsi="Times New Roman" w:cs="Times New Roman"/>
-                          <w:sz w:val="28"/>
-                          <w:szCs w:val="28"/>
-                          <w:vertAlign w:val="subscript"/>
-                        </w:rPr>
-                        <w:t>i</w:t>
-                      </w:r>
-                      <w:r>
-                        <w:rPr>
-                          <w:rFonts w:ascii="Times New Roman" w:hAnsi="Times New Roman" w:cs="Times New Roman"/>
-                          <w:sz w:val="28"/>
-                          <w:szCs w:val="28"/>
-                        </w:rPr>
-                        <w:t xml:space="preserve"> &gt; max</w:t>
+                          <w:sz w:val="32"/>
+                          <w:szCs w:val="32"/>
+                        </w:rPr>
+                        <w:t xml:space="preserve">   </w:t>
+                      </w:r>
+                      <w:r>
+                        <w:rPr>
+                          <w:rFonts w:ascii="Times New Roman" w:hAnsi="Times New Roman" w:cs="Times New Roman"/>
+                          <w:sz w:val="32"/>
+                          <w:szCs w:val="32"/>
+                        </w:rPr>
+                        <w:t>END IF</w:t>
                       </w:r>
                     </w:p>
                     <w:p>
@@ -900,18 +1088,144 @@
                         <w:spacing w:line="240" w:lineRule="auto"/>
                         <w:rPr>
                           <w:rFonts w:ascii="Times New Roman" w:hAnsi="Times New Roman" w:cs="Times New Roman"/>
-                          <w:sz w:val="28"/>
-                          <w:szCs w:val="28"/>
+                          <w:sz w:val="32"/>
+                          <w:szCs w:val="32"/>
                         </w:rPr>
                       </w:pPr>
                       <w:r>
                         <w:rPr>
                           <w:rFonts w:ascii="Times New Roman" w:hAnsi="Times New Roman" w:cs="Times New Roman"/>
-                          <w:sz w:val="28"/>
-                          <w:szCs w:val="28"/>
-                        </w:rPr>
-                        <w:t>???</w:t>
-                      </w:r>
+                          <w:sz w:val="32"/>
+                          <w:szCs w:val="32"/>
+                        </w:rPr>
+                        <w:t xml:space="preserve">        </w:t>
+                      </w:r>
+                      <w:proofErr w:type="spellStart"/>
+                      <w:r>
+                        <w:rPr>
+                          <w:rFonts w:ascii="Times New Roman" w:hAnsi="Times New Roman" w:cs="Times New Roman"/>
+                          <w:sz w:val="32"/>
+                          <w:szCs w:val="32"/>
+                        </w:rPr>
+                        <w:t>i</w:t>
+                      </w:r>
+                      <w:proofErr w:type="spellEnd"/>
+                      <w:r>
+                        <w:rPr>
+                          <w:rFonts w:ascii="Times New Roman" w:hAnsi="Times New Roman" w:cs="Times New Roman"/>
+                          <w:sz w:val="32"/>
+                          <w:szCs w:val="32"/>
+                        </w:rPr>
+                        <w:t xml:space="preserve"> = </w:t>
+                      </w:r>
+                      <w:proofErr w:type="spellStart"/>
+                      <w:r>
+                        <w:rPr>
+                          <w:rFonts w:ascii="Times New Roman" w:hAnsi="Times New Roman" w:cs="Times New Roman"/>
+                          <w:sz w:val="32"/>
+                          <w:szCs w:val="32"/>
+                        </w:rPr>
+                        <w:t>i</w:t>
+                      </w:r>
+                      <w:proofErr w:type="spellEnd"/>
+                      <w:r>
+                        <w:rPr>
+                          <w:rFonts w:ascii="Times New Roman" w:hAnsi="Times New Roman" w:cs="Times New Roman"/>
+                          <w:sz w:val="32"/>
+                          <w:szCs w:val="32"/>
+                        </w:rPr>
+                        <w:t xml:space="preserve"> + 1</w:t>
+                      </w:r>
+                    </w:p>
+                    <w:p>
+                      <w:pPr>
+                        <w:spacing w:line="240" w:lineRule="auto"/>
+                        <w:rPr>
+                          <w:rFonts w:ascii="Times New Roman" w:hAnsi="Times New Roman" w:cs="Times New Roman"/>
+                          <w:sz w:val="32"/>
+                          <w:szCs w:val="32"/>
+                        </w:rPr>
+                      </w:pPr>
+                      <w:r>
+                        <w:rPr>
+                          <w:rFonts w:ascii="Times New Roman" w:hAnsi="Times New Roman" w:cs="Times New Roman"/>
+                          <w:sz w:val="32"/>
+                          <w:szCs w:val="32"/>
+                        </w:rPr>
+                        <w:t xml:space="preserve">   </w:t>
+                      </w:r>
+                      <w:r>
+                        <w:rPr>
+                          <w:rFonts w:ascii="Times New Roman" w:hAnsi="Times New Roman" w:cs="Times New Roman"/>
+                          <w:sz w:val="32"/>
+                          <w:szCs w:val="32"/>
+                        </w:rPr>
+                        <w:t>END DO</w:t>
+                      </w:r>
+                    </w:p>
+                    <w:p>
+                      <w:pPr>
+                        <w:spacing w:line="240" w:lineRule="auto"/>
+                        <w:rPr>
+                          <w:rFonts w:ascii="Times New Roman" w:hAnsi="Times New Roman" w:cs="Times New Roman"/>
+                          <w:sz w:val="32"/>
+                          <w:szCs w:val="32"/>
+                        </w:rPr>
+                      </w:pPr>
+                      <w:r>
+                        <w:rPr>
+                          <w:rFonts w:ascii="Times New Roman" w:hAnsi="Times New Roman" w:cs="Times New Roman"/>
+                          <w:sz w:val="32"/>
+                          <w:szCs w:val="32"/>
+                        </w:rPr>
+                        <w:t xml:space="preserve">   </w:t>
+                      </w:r>
+                      <w:r>
+                        <w:rPr>
+                          <w:rFonts w:ascii="Times New Roman" w:hAnsi="Times New Roman" w:cs="Times New Roman"/>
+                          <w:sz w:val="32"/>
+                          <w:szCs w:val="32"/>
+                        </w:rPr>
+                        <w:t>DISPLAY MAX</w:t>
+                      </w:r>
+                    </w:p>
+                    <w:p>
+                      <w:pPr>
+                        <w:spacing w:line="240" w:lineRule="auto"/>
+                        <w:rPr>
+                          <w:rFonts w:ascii="Times New Roman" w:hAnsi="Times New Roman" w:cs="Times New Roman"/>
+                          <w:sz w:val="32"/>
+                          <w:szCs w:val="32"/>
+                        </w:rPr>
+                      </w:pPr>
+                      <w:r>
+                        <w:rPr>
+                          <w:rFonts w:ascii="Times New Roman" w:hAnsi="Times New Roman" w:cs="Times New Roman"/>
+                          <w:sz w:val="32"/>
+                          <w:szCs w:val="32"/>
+                        </w:rPr>
+                        <w:t>END</w:t>
+                      </w:r>
+                    </w:p>
+                    <w:p>
+                      <w:pPr>
+                        <w:spacing w:line="240" w:lineRule="auto"/>
+                        <w:rPr>
+                          <w:rFonts w:ascii="Times New Roman" w:hAnsi="Times New Roman" w:cs="Times New Roman"/>
+                          <w:sz w:val="32"/>
+                          <w:szCs w:val="32"/>
+                        </w:rPr>
+                      </w:pPr>
+                    </w:p>
+                    <w:p>
+                      <w:pPr>
+                        <w:spacing w:line="240" w:lineRule="auto"/>
+                        <w:rPr>
+                          <w:rFonts w:ascii="Times New Roman" w:hAnsi="Times New Roman" w:cs="Times New Roman"/>
+                          <w:sz w:val="32"/>
+                          <w:szCs w:val="32"/>
+                        </w:rPr>
+                      </w:pPr>
                     </w:p>
                   </w:txbxContent>
                 </v:textbox>
@@ -2300,121 +2614,7 @@
         <mc:AlternateContent>
           <mc:Choice Requires="wps">
             <w:drawing>
-              <wp:anchor distT="0" distB="0" distL="114300" distR="114300" simplePos="0" relativeHeight="251673600" behindDoc="0" locked="0" layoutInCell="1" allowOverlap="1" wp14:anchorId="65496449" wp14:editId="624D0312">
-                <wp:simplePos x="0" y="0"/>
-                <wp:positionH relativeFrom="column">
-                  <wp:posOffset>5212080</wp:posOffset>
-                </wp:positionH>
-                <wp:positionV relativeFrom="paragraph">
-                  <wp:posOffset>5608320</wp:posOffset>
-                </wp:positionV>
-                <wp:extent cx="1386840" cy="556260"/>
-                <wp:effectExtent l="0" t="0" r="22860" b="15240"/>
-                <wp:wrapNone/>
-                <wp:docPr id="10" name="Oval 10"/>
-                <wp:cNvGraphicFramePr/>
-                <a:graphic xmlns:a="http://schemas.openxmlformats.org/drawingml/2006/main">
-                  <a:graphicData uri="http://schemas.microsoft.com/office/word/2010/wordprocessingShape">
-                    <wps:wsp>
-                      <wps:cNvSpPr/>
-                      <wps:spPr>
-                        <a:xfrm>
-                          <a:off x="0" y="0"/>
-                          <a:ext cx="1386840" cy="556260"/>
-                        </a:xfrm>
-                        <a:prstGeom prst="ellipse">
-                          <a:avLst/>
-                        </a:prstGeom>
-                      </wps:spPr>
-                      <wps:style>
-                        <a:lnRef idx="2">
-                          <a:schemeClr val="accent6"/>
-                        </a:lnRef>
-                        <a:fillRef idx="1">
-                          <a:schemeClr val="lt1"/>
-                        </a:fillRef>
-                        <a:effectRef idx="0">
-                          <a:schemeClr val="accent6"/>
-                        </a:effectRef>
-                        <a:fontRef idx="minor">
-                          <a:schemeClr val="dk1"/>
-                        </a:fontRef>
-                      </wps:style>
-                      <wps:txbx>
-                        <w:txbxContent>
-                          <w:p>
-                            <w:pPr>
-                              <w:jc w:val="center"/>
-                              <w:rPr>
-                                <w:sz w:val="32"/>
-                                <w:szCs w:val="32"/>
-                              </w:rPr>
-                            </w:pPr>
-                            <w:r>
-                              <w:rPr>
-                                <w:sz w:val="32"/>
-                                <w:szCs w:val="32"/>
-                              </w:rPr>
-                              <w:t>END</w:t>
-                            </w:r>
-                          </w:p>
-                        </w:txbxContent>
-                      </wps:txbx>
-                      <wps:bodyPr rot="0" spcFirstLastPara="0" vertOverflow="overflow" horzOverflow="overflow" vert="horz" wrap="square" lIns="91440" tIns="45720" rIns="91440" bIns="45720" numCol="1" spcCol="0" rtlCol="0" fromWordArt="0" anchor="ctr" anchorCtr="0" forceAA="0" compatLnSpc="1">
-                        <a:prstTxWarp prst="textNoShape">
-                          <a:avLst/>
-                        </a:prstTxWarp>
-                        <a:noAutofit/>
-                      </wps:bodyPr>
-                    </wps:wsp>
-                  </a:graphicData>
-                </a:graphic>
-                <wp14:sizeRelH relativeFrom="margin">
-                  <wp14:pctWidth>0</wp14:pctWidth>
-                </wp14:sizeRelH>
-                <wp14:sizeRelV relativeFrom="margin">
-                  <wp14:pctHeight>0</wp14:pctHeight>
-                </wp14:sizeRelV>
-              </wp:anchor>
-            </w:drawing>
-          </mc:Choice>
-          <mc:Fallback>
-            <w:pict>
-              <v:oval w14:anchorId="65496449" id="Oval 10" o:spid="_x0000_s1030" style="position:absolute;margin-left:410.4pt;margin-top:441.6pt;width:109.2pt;height:43.8pt;z-index:251673600;visibility:visible;mso-wrap-style:square;mso-width-percent:0;mso-height-percent:0;mso-wrap-distance-left:9pt;mso-wrap-distance-top:0;mso-wrap-distance-right:9pt;mso-wrap-distance-bottom:0;mso-position-horizontal:absolute;mso-position-horizontal-relative:text;mso-position-vertical:absolute;mso-position-vertical-relative:text;mso-width-percent:0;mso-height-percent:0;mso-width-relative:margin;mso-height-relative:margin;v-text-anchor:middle" o:gfxdata="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" fillcolor="white [3201]" strokecolor="#70ad47 [3209]" strokeweight="1pt">
-                <v:stroke joinstyle="miter"/>
-                <v:textbox>
-                  <w:txbxContent>
-                    <w:p>
-                      <w:pPr>
-                        <w:jc w:val="center"/>
-                        <w:rPr>
-                          <w:sz w:val="32"/>
-                          <w:szCs w:val="32"/>
-                        </w:rPr>
-                      </w:pPr>
-                      <w:r>
-                        <w:rPr>
-                          <w:sz w:val="32"/>
-                          <w:szCs w:val="32"/>
-                        </w:rPr>
-                        <w:t>END</w:t>
-                      </w:r>
-                    </w:p>
-                  </w:txbxContent>
-                </v:textbox>
-              </v:oval>
-            </w:pict>
-          </mc:Fallback>
-        </mc:AlternateContent>
-      </w:r>
-      <w:r>
-        <w:rPr>
-          <w:noProof/>
-        </w:rPr>
-        <mc:AlternateContent>
-          <mc:Choice Requires="wps">
-            <w:drawing>
-              <wp:anchor distT="0" distB="0" distL="114300" distR="114300" simplePos="0" relativeHeight="251671552" behindDoc="0" locked="0" layoutInCell="1" allowOverlap="1" wp14:anchorId="03038B78" wp14:editId="6D856588">
+              <wp:anchor distT="0" distB="0" distL="114300" distR="114300" simplePos="0" relativeHeight="251671552" behindDoc="0" locked="0" layoutInCell="1" allowOverlap="1" wp14:anchorId="03038B78" wp14:editId="7BA01F4D">
                 <wp:simplePos x="0" y="0"/>
                 <wp:positionH relativeFrom="column">
                   <wp:posOffset>5143500</wp:posOffset>
@@ -2547,7 +2747,7 @@
                 <v:stroke joinstyle="miter"/>
                 <v:path gradientshapeok="t" o:connecttype="custom" o:connectlocs="12961,0;10800,0;2161,10800;8602,21600;10800,21600;19402,10800" textboxrect="4321,0,17204,21600"/>
               </v:shapetype>
-              <v:shape id="Flowchart: Data 9" o:spid="_x0000_s1031" type="#_x0000_t111" style="position:absolute;margin-left:405pt;margin-top:340.2pt;width:121.2pt;height:54pt;z-index:251671552;visibility:visible;mso-wrap-style:square;mso-width-percent:0;mso-height-percent:0;mso-wrap-distance-left:9pt;mso-wrap-distance-top:0;mso-wrap-distance-right:9pt;mso-wrap-distance-bottom:0;mso-position-horizontal:absolute;mso-position-horizontal-relative:text;mso-position-vertical:absolute;mso-position-vertical-relative:text;mso-width-percent:0;mso-height-percent:0;mso-width-relative:margin;mso-height-relative:margin;v-text-anchor:middle" o:gfxdata="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" fillcolor="white [3201]" strokecolor="#70ad47 [3209]" strokeweight="1pt">
+              <v:shape id="Flowchart: Data 9" o:spid="_x0000_s1030" type="#_x0000_t111" style="position:absolute;margin-left:405pt;margin-top:340.2pt;width:121.2pt;height:54pt;z-index:251671552;visibility:visible;mso-wrap-style:square;mso-width-percent:0;mso-height-percent:0;mso-wrap-distance-left:9pt;mso-wrap-distance-top:0;mso-wrap-distance-right:9pt;mso-wrap-distance-bottom:0;mso-position-horizontal:absolute;mso-position-horizontal-relative:text;mso-position-vertical:absolute;mso-position-vertical-relative:text;mso-width-percent:0;mso-height-percent:0;mso-width-relative:margin;mso-height-relative:margin;v-text-anchor:middle" o:gfxdata="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" fillcolor="white [3201]" strokecolor="#70ad47 [3209]" strokeweight="1pt">
                 <v:textbox>
                   <w:txbxContent>
                     <w:p>
@@ -2712,7 +2912,7 @@
           </mc:Choice>
           <mc:Fallback>
             <w:pict>
-              <v:shape w14:anchorId="4E68EF6C" id="Flowchart: Decision 5" o:spid="_x0000_s1032" type="#_x0000_t110" style="position:absolute;margin-left:272.4pt;margin-top:330pt;width:104.4pt;height:69pt;z-index:251664384;visibility:visible;mso-wrap-style:square;mso-wrap-distance-left:9pt;mso-wrap-distance-top:0;mso-wrap-distance-right:9pt;mso-wrap-distance-bottom:0;mso-position-horizontal:absolute;mso-position-horizontal-relative:text;mso-position-vertical:absolute;mso-position-vertical-relative:text;v-text-anchor:middle" o:gfxdata="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" fillcolor="white [3201]" strokecolor="#70ad47 [3209]" strokeweight="1pt">
+              <v:shape w14:anchorId="4E68EF6C" id="Flowchart: Decision 5" o:spid="_x0000_s1031" type="#_x0000_t110" style="position:absolute;margin-left:272.4pt;margin-top:330pt;width:104.4pt;height:69pt;z-index:251664384;visibility:visible;mso-wrap-style:square;mso-wrap-distance-left:9pt;mso-wrap-distance-top:0;mso-wrap-distance-right:9pt;mso-wrap-distance-bottom:0;mso-position-horizontal:absolute;mso-position-horizontal-relative:text;mso-position-vertical:absolute;mso-position-vertical-relative:text;v-text-anchor:middle" o:gfxdata="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" fillcolor="white [3201]" strokecolor="#70ad47 [3209]" strokeweight="1pt">
                 <v:textbox>
                   <w:txbxContent>
                     <w:p>
@@ -2816,7 +3016,7 @@
                                 <w:sz w:val="32"/>
                                 <w:szCs w:val="32"/>
                               </w:rPr>
-                              <w:sym w:font="Wingdings" w:char="F0DF"/>
+                              <w:t>=</w:t>
                             </w:r>
                             <w:r>
                               <w:rPr>
@@ -2870,7 +3070,7 @@
                                 <w:sz w:val="32"/>
                                 <w:szCs w:val="32"/>
                               </w:rPr>
-                              <w:sym w:font="Wingdings" w:char="F0DF"/>
+                              <w:t>=</w:t>
                             </w:r>
                             <w:r>
                               <w:rPr>
@@ -2902,7 +3102,7 @@
           </mc:Choice>
           <mc:Fallback>
             <w:pict>
-              <v:rect w14:anchorId="4D072D1F" id="Rectangle 4" o:spid="_x0000_s1033" style="position:absolute;margin-left:257.4pt;margin-top:233.4pt;width:129.6pt;height:46.2pt;z-index:251663360;visibility:visible;mso-wrap-style:square;mso-width-percent:0;mso-height-percent:0;mso-wrap-distance-left:9pt;mso-wrap-distance-top:0;mso-wrap-distance-right:9pt;mso-wrap-distance-bottom:0;mso-position-horizontal:absolute;mso-position-horizontal-relative:text;mso-position-vertical:absolute;mso-position-vertical-relative:text;mso-width-percent:0;mso-height-percent:0;mso-width-relative:margin;mso-height-relative:margin;v-text-anchor:middle" o:gfxdata="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" fillcolor="white [3201]" strokecolor="#70ad47 [3209]" strokeweight="1pt">
+              <v:rect w14:anchorId="4D072D1F" id="Rectangle 4" o:spid="_x0000_s1032" style="position:absolute;margin-left:257.4pt;margin-top:233.4pt;width:129.6pt;height:46.2pt;z-index:251663360;visibility:visible;mso-wrap-style:square;mso-width-percent:0;mso-height-percent:0;mso-wrap-distance-left:9pt;mso-wrap-distance-top:0;mso-wrap-distance-right:9pt;mso-wrap-distance-bottom:0;mso-position-horizontal:absolute;mso-position-horizontal-relative:text;mso-position-vertical:absolute;mso-position-vertical-relative:text;mso-width-percent:0;mso-height-percent:0;mso-width-relative:margin;mso-height-relative:margin;v-text-anchor:middle" o:gfxdata="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" fillcolor="white [3201]" strokecolor="#70ad47 [3209]" strokeweight="1pt">
                 <v:textbox>
                   <w:txbxContent>
                     <w:p>
@@ -2925,7 +3125,7 @@
                           <w:sz w:val="32"/>
                           <w:szCs w:val="32"/>
                         </w:rPr>
-                        <w:sym w:font="Wingdings" w:char="F0DF"/>
+                        <w:t>=</w:t>
                       </w:r>
                       <w:r>
                         <w:rPr>
@@ -2979,7 +3179,7 @@
                           <w:sz w:val="32"/>
                           <w:szCs w:val="32"/>
                         </w:rPr>
-                        <w:sym w:font="Wingdings" w:char="F0DF"/>
+                        <w:t>=</w:t>
                       </w:r>
                       <w:r>
                         <w:rPr>
@@ -3003,258 +3203,7 @@
         <mc:AlternateContent>
           <mc:Choice Requires="wps">
             <w:drawing>
-              <wp:anchor distT="0" distB="0" distL="114300" distR="114300" simplePos="0" relativeHeight="251662336" behindDoc="0" locked="0" layoutInCell="1" allowOverlap="1" wp14:anchorId="3079624A" wp14:editId="7A51F3A4">
-                <wp:simplePos x="0" y="0"/>
-                <wp:positionH relativeFrom="column">
-                  <wp:posOffset>2632710</wp:posOffset>
-                </wp:positionH>
-                <wp:positionV relativeFrom="paragraph">
-                  <wp:posOffset>1691640</wp:posOffset>
-                </wp:positionV>
-                <wp:extent cx="2937510" cy="716280"/>
-                <wp:effectExtent l="19050" t="0" r="34290" b="26670"/>
-                <wp:wrapNone/>
-                <wp:docPr id="3" name="Flowchart: Data 3"/>
-                <wp:cNvGraphicFramePr/>
-                <a:graphic xmlns:a="http://schemas.openxmlformats.org/drawingml/2006/main">
-                  <a:graphicData uri="http://schemas.microsoft.com/office/word/2010/wordprocessingShape">
-                    <wps:wsp>
-                      <wps:cNvSpPr/>
-                      <wps:spPr>
-                        <a:xfrm>
-                          <a:off x="0" y="0"/>
-                          <a:ext cx="2937510" cy="716280"/>
-                        </a:xfrm>
-                        <a:prstGeom prst="flowChartInputOutput">
-                          <a:avLst/>
-                        </a:prstGeom>
-                      </wps:spPr>
-                      <wps:style>
-                        <a:lnRef idx="2">
-                          <a:schemeClr val="accent6"/>
-                        </a:lnRef>
-                        <a:fillRef idx="1">
-                          <a:schemeClr val="lt1"/>
-                        </a:fillRef>
-                        <a:effectRef idx="0">
-                          <a:schemeClr val="accent6"/>
-                        </a:effectRef>
-                        <a:fontRef idx="minor">
-                          <a:schemeClr val="dk1"/>
-                        </a:fontRef>
-                      </wps:style>
-                      <wps:txbx>
-                        <w:txbxContent>
-                          <w:p>
-                            <w:pPr>
-                              <w:jc w:val="center"/>
-                              <w:rPr>
-                                <w:sz w:val="32"/>
-                                <w:szCs w:val="32"/>
-                              </w:rPr>
-                            </w:pPr>
-                            <w:r>
-                              <w:rPr>
-                                <w:sz w:val="32"/>
-                                <w:szCs w:val="32"/>
-                              </w:rPr>
-                              <w:t>INPUT</w:t>
-                            </w:r>
-                            <w:r>
-                              <w:rPr>
-                                <w:sz w:val="32"/>
-                                <w:szCs w:val="32"/>
-                              </w:rPr>
-                              <w:t xml:space="preserve"> a</w:t>
-                            </w:r>
-                            <w:r>
-                              <w:rPr>
-                                <w:sz w:val="32"/>
-                                <w:szCs w:val="32"/>
-                                <w:vertAlign w:val="subscript"/>
-                              </w:rPr>
-                              <w:t>i</w:t>
-                            </w:r>
-                            <w:r>
-                              <w:rPr>
-                                <w:sz w:val="32"/>
-                                <w:szCs w:val="32"/>
-                              </w:rPr>
-                              <w:t xml:space="preserve">: </w:t>
-                            </w:r>
-                            <w:r>
-                              <w:rPr>
-                                <w:sz w:val="32"/>
-                                <w:szCs w:val="32"/>
-                              </w:rPr>
-                              <w:t>a</w:t>
-                            </w:r>
-                            <w:proofErr w:type="gramStart"/>
-                            <w:r>
-                              <w:rPr>
-                                <w:sz w:val="32"/>
-                                <w:szCs w:val="32"/>
-                                <w:vertAlign w:val="subscript"/>
-                              </w:rPr>
-                              <w:t>1</w:t>
-                            </w:r>
-                            <w:r>
-                              <w:rPr>
-                                <w:sz w:val="32"/>
-                                <w:szCs w:val="32"/>
-                              </w:rPr>
-                              <w:t>,a</w:t>
-                            </w:r>
-                            <w:proofErr w:type="gramEnd"/>
-                            <w:r>
-                              <w:rPr>
-                                <w:sz w:val="32"/>
-                                <w:szCs w:val="32"/>
-                                <w:vertAlign w:val="subscript"/>
-                              </w:rPr>
-                              <w:t>2</w:t>
-                            </w:r>
-                            <w:r>
-                              <w:rPr>
-                                <w:sz w:val="32"/>
-                                <w:szCs w:val="32"/>
-                              </w:rPr>
-                              <w:t>,…a</w:t>
-                            </w:r>
-                            <w:r>
-                              <w:rPr>
-                                <w:sz w:val="32"/>
-                                <w:szCs w:val="32"/>
-                                <w:vertAlign w:val="subscript"/>
-                              </w:rPr>
-                              <w:t>n</w:t>
-                            </w:r>
-                          </w:p>
-                        </w:txbxContent>
-                      </wps:txbx>
-                      <wps:bodyPr rot="0" spcFirstLastPara="0" vertOverflow="overflow" horzOverflow="overflow" vert="horz" wrap="square" lIns="91440" tIns="45720" rIns="91440" bIns="45720" numCol="1" spcCol="0" rtlCol="0" fromWordArt="0" anchor="ctr" anchorCtr="0" forceAA="0" compatLnSpc="1">
-                        <a:prstTxWarp prst="textNoShape">
-                          <a:avLst/>
-                        </a:prstTxWarp>
-                        <a:noAutofit/>
-                      </wps:bodyPr>
-                    </wps:wsp>
-                  </a:graphicData>
-                </a:graphic>
-                <wp14:sizeRelH relativeFrom="margin">
-                  <wp14:pctWidth>0</wp14:pctWidth>
-                </wp14:sizeRelH>
-                <wp14:sizeRelV relativeFrom="margin">
-                  <wp14:pctHeight>0</wp14:pctHeight>
-                </wp14:sizeRelV>
-              </wp:anchor>
-            </w:drawing>
-          </mc:Choice>
-          <mc:Fallback>
-            <w:pict>
-              <v:shape w14:anchorId="3079624A" id="Flowchart: Data 3" o:spid="_x0000_s1034" type="#_x0000_t111" style="position:absolute;margin-left:207.3pt;margin-top:133.2pt;width:231.3pt;height:56.4pt;z-index:251662336;visibility:visible;mso-wrap-style:square;mso-width-percent:0;mso-height-percent:0;mso-wrap-distance-left:9pt;mso-wrap-distance-top:0;mso-wrap-distance-right:9pt;mso-wrap-distance-bottom:0;mso-position-horizontal:absolute;mso-position-horizontal-relative:text;mso-position-vertical:absolute;mso-position-vertical-relative:text;mso-width-percent:0;mso-height-percent:0;mso-width-relative:margin;mso-height-relative:margin;v-text-anchor:middle" o:gfxdata="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" fillcolor="white [3201]" strokecolor="#70ad47 [3209]" strokeweight="1pt">
-                <v:textbox>
-                  <w:txbxContent>
-                    <w:p>
-                      <w:pPr>
-                        <w:jc w:val="center"/>
-                        <w:rPr>
-                          <w:sz w:val="32"/>
-                          <w:szCs w:val="32"/>
-                        </w:rPr>
-                      </w:pPr>
-                      <w:r>
-                        <w:rPr>
-                          <w:sz w:val="32"/>
-                          <w:szCs w:val="32"/>
-                        </w:rPr>
-                        <w:t>INPUT</w:t>
-                      </w:r>
-                      <w:r>
-                        <w:rPr>
-                          <w:sz w:val="32"/>
-                          <w:szCs w:val="32"/>
-                        </w:rPr>
-                        <w:t xml:space="preserve"> a</w:t>
-                      </w:r>
-                      <w:r>
-                        <w:rPr>
-                          <w:sz w:val="32"/>
-                          <w:szCs w:val="32"/>
-                          <w:vertAlign w:val="subscript"/>
-                        </w:rPr>
-                        <w:t>i</w:t>
-                      </w:r>
-                      <w:r>
-                        <w:rPr>
-                          <w:sz w:val="32"/>
-                          <w:szCs w:val="32"/>
-                        </w:rPr>
-                        <w:t xml:space="preserve">: </w:t>
-                      </w:r>
-                      <w:r>
-                        <w:rPr>
-                          <w:sz w:val="32"/>
-                          <w:szCs w:val="32"/>
-                        </w:rPr>
-                        <w:t>a</w:t>
-                      </w:r>
-                      <w:proofErr w:type="gramStart"/>
-                      <w:r>
-                        <w:rPr>
-                          <w:sz w:val="32"/>
-                          <w:szCs w:val="32"/>
-                          <w:vertAlign w:val="subscript"/>
-                        </w:rPr>
-                        <w:t>1</w:t>
-                      </w:r>
-                      <w:r>
-                        <w:rPr>
-                          <w:sz w:val="32"/>
-                          <w:szCs w:val="32"/>
-                        </w:rPr>
-                        <w:t>,a</w:t>
-                      </w:r>
-                      <w:proofErr w:type="gramEnd"/>
-                      <w:r>
-                        <w:rPr>
-                          <w:sz w:val="32"/>
-                          <w:szCs w:val="32"/>
-                          <w:vertAlign w:val="subscript"/>
-                        </w:rPr>
-                        <w:t>2</w:t>
-                      </w:r>
-                      <w:r>
-                        <w:rPr>
-                          <w:sz w:val="32"/>
-                          <w:szCs w:val="32"/>
-                        </w:rPr>
-                        <w:t>,…a</w:t>
-                      </w:r>
-                      <w:r>
-                        <w:rPr>
-                          <w:sz w:val="32"/>
-                          <w:szCs w:val="32"/>
-                          <w:vertAlign w:val="subscript"/>
-                        </w:rPr>
-                        <w:t>n</w:t>
-                      </w:r>
-                    </w:p>
-                  </w:txbxContent>
-                </v:textbox>
-              </v:shape>
-            </w:pict>
-          </mc:Fallback>
-        </mc:AlternateContent>
-      </w:r>
-      <w:r>
-        <w:rPr>
-          <w:noProof/>
-        </w:rPr>
-        <mc:AlternateContent>
-          <mc:Choice Requires="wps">
-            <w:drawing>
-              <wp:anchor distT="0" distB="0" distL="114300" distR="114300" simplePos="0" relativeHeight="251660288" behindDoc="0" locked="0" layoutInCell="1" allowOverlap="1" wp14:anchorId="23DD3F36" wp14:editId="44129683">
+              <wp:anchor distT="0" distB="0" distL="114300" distR="114300" simplePos="0" relativeHeight="251660288" behindDoc="0" locked="0" layoutInCell="1" allowOverlap="1" wp14:anchorId="23DD3F36" wp14:editId="5FDBEDA4">
                 <wp:simplePos x="0" y="0"/>
                 <wp:positionH relativeFrom="column">
                   <wp:posOffset>3238500</wp:posOffset>
@@ -3334,7 +3283,7 @@
           </mc:Choice>
           <mc:Fallback>
             <w:pict>
-              <v:shape w14:anchorId="23DD3F36" id="Flowchart: Data 2" o:spid="_x0000_s1035" type="#_x0000_t111" style="position:absolute;margin-left:255pt;margin-top:42.6pt;width:135.9pt;height:51pt;z-index:251660288;visibility:visible;mso-wrap-style:square;mso-width-percent:0;mso-height-percent:0;mso-wrap-distance-left:9pt;mso-wrap-distance-top:0;mso-wrap-distance-right:9pt;mso-wrap-distance-bottom:0;mso-position-horizontal:absolute;mso-position-horizontal-relative:text;mso-position-vertical:absolute;mso-position-vertical-relative:text;mso-width-percent:0;mso-height-percent:0;mso-width-relative:margin;mso-height-relative:margin;v-text-anchor:middle" o:gfxdata="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" fillcolor="white [3201]" strokecolor="#70ad47 [3209]" strokeweight="1pt">
+              <v:shape w14:anchorId="23DD3F36" id="Flowchart: Data 2" o:spid="_x0000_s1033" type="#_x0000_t111" style="position:absolute;margin-left:255pt;margin-top:42.6pt;width:135.9pt;height:51pt;z-index:251660288;visibility:visible;mso-wrap-style:square;mso-width-percent:0;mso-height-percent:0;mso-wrap-distance-left:9pt;mso-wrap-distance-top:0;mso-wrap-distance-right:9pt;mso-wrap-distance-bottom:0;mso-position-horizontal:absolute;mso-position-horizontal-relative:text;mso-position-vertical:absolute;mso-position-vertical-relative:text;mso-width-percent:0;mso-height-percent:0;mso-width-relative:margin;mso-height-relative:margin;v-text-anchor:middle" o:gfxdata="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" fillcolor="white [3201]" strokecolor="#70ad47 [3209]" strokeweight="1pt">
                 <v:textbox>
                   <w:txbxContent>
                     <w:p>
@@ -3579,7 +3528,7 @@
           </mc:Choice>
           <mc:Fallback>
             <w:pict>
-              <v:oval w14:anchorId="53E1B822" id="Oval 1" o:spid="_x0000_s1036" style="position:absolute;margin-left:272.4pt;margin-top:-40.2pt;width:109.2pt;height:43.8pt;z-index:251659264;visibility:visible;mso-wrap-style:square;mso-width-percent:0;mso-height-percent:0;mso-wrap-distance-left:9pt;mso-wrap-distance-top:0;mso-wrap-distance-right:9pt;mso-wrap-distance-bottom:0;mso-position-horizontal:absolute;mso-position-horizontal-relative:text;mso-position-vertical:absolute;mso-position-vertical-relative:text;mso-width-percent:0;mso-height-percent:0;mso-width-relative:margin;mso-height-relative:margin;v-text-anchor:middle" o:gfxdata="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" fillcolor="white [3201]" strokecolor="#70ad47 [3209]" strokeweight="1pt">
+              <v:oval w14:anchorId="53E1B822" id="Oval 1" o:spid="_x0000_s1034" style="position:absolute;margin-left:272.4pt;margin-top:-40.2pt;width:109.2pt;height:43.8pt;z-index:251659264;visibility:visible;mso-wrap-style:square;mso-width-percent:0;mso-height-percent:0;mso-wrap-distance-left:9pt;mso-wrap-distance-top:0;mso-wrap-distance-right:9pt;mso-wrap-distance-bottom:0;mso-position-horizontal:absolute;mso-position-horizontal-relative:text;mso-position-vertical:absolute;mso-position-vertical-relative:text;mso-width-percent:0;mso-height-percent:0;mso-width-relative:margin;mso-height-relative:margin;v-text-anchor:middle" o:gfxdata="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" fillcolor="white [3201]" strokecolor="#70ad47 [3209]" strokeweight="1pt">
                 <v:stroke joinstyle="miter"/>
                 <v:textbox>
                   <w:txbxContent>
@@ -3608,6 +3557,438 @@
       </w:r>
     </w:p>
     <w:p>
+      <w:r>
+        <w:rPr>
+          <w:noProof/>
+        </w:rPr>
+        <mc:AlternateContent>
+          <mc:Choice Requires="wps">
+            <w:drawing>
+              <wp:anchor distT="0" distB="0" distL="114300" distR="114300" simplePos="0" relativeHeight="251662336" behindDoc="0" locked="0" layoutInCell="1" allowOverlap="1" wp14:anchorId="3079624A" wp14:editId="11E12904">
+                <wp:simplePos x="0" y="0"/>
+                <wp:positionH relativeFrom="column">
+                  <wp:posOffset>2635250</wp:posOffset>
+                </wp:positionH>
+                <wp:positionV relativeFrom="paragraph">
+                  <wp:posOffset>1416049</wp:posOffset>
+                </wp:positionV>
+                <wp:extent cx="2901950" cy="707813"/>
+                <wp:effectExtent l="19050" t="0" r="31750" b="16510"/>
+                <wp:wrapNone/>
+                <wp:docPr id="3" name="Flowchart: Data 3"/>
+                <wp:cNvGraphicFramePr/>
+                <a:graphic xmlns:a="http://schemas.openxmlformats.org/drawingml/2006/main">
+                  <a:graphicData uri="http://schemas.microsoft.com/office/word/2010/wordprocessingShape">
+                    <wps:wsp>
+                      <wps:cNvSpPr/>
+                      <wps:spPr>
+                        <a:xfrm>
+                          <a:off x="0" y="0"/>
+                          <a:ext cx="2901950" cy="707813"/>
+                        </a:xfrm>
+                        <a:prstGeom prst="flowChartInputOutput">
+                          <a:avLst/>
+                        </a:prstGeom>
+                      </wps:spPr>
+                      <wps:style>
+                        <a:lnRef idx="2">
+                          <a:schemeClr val="accent6"/>
+                        </a:lnRef>
+                        <a:fillRef idx="1">
+                          <a:schemeClr val="lt1"/>
+                        </a:fillRef>
+                        <a:effectRef idx="0">
+                          <a:schemeClr val="accent6"/>
+                        </a:effectRef>
+                        <a:fontRef idx="minor">
+                          <a:schemeClr val="dk1"/>
+                        </a:fontRef>
+                      </wps:style>
+                      <wps:txbx>
+                        <w:txbxContent>
+                          <w:p>
+                            <w:pPr>
+                              <w:jc w:val="center"/>
+                              <w:rPr>
+                                <w:sz w:val="32"/>
+                                <w:szCs w:val="32"/>
+                              </w:rPr>
+                            </w:pPr>
+                            <w:r>
+                              <w:rPr>
+                                <w:sz w:val="32"/>
+                                <w:szCs w:val="32"/>
+                              </w:rPr>
+                              <w:t>INPUT a</w:t>
+                            </w:r>
+                            <w:r>
+                              <w:rPr>
+                                <w:sz w:val="32"/>
+                                <w:szCs w:val="32"/>
+                                <w:vertAlign w:val="subscript"/>
+                              </w:rPr>
+                              <w:t>i</w:t>
+                            </w:r>
+                            <w:r>
+                              <w:rPr>
+                                <w:sz w:val="32"/>
+                                <w:szCs w:val="32"/>
+                              </w:rPr>
+                              <w:t>: a</w:t>
+                            </w:r>
+                            <w:proofErr w:type="gramStart"/>
+                            <w:r>
+                              <w:rPr>
+                                <w:sz w:val="32"/>
+                                <w:szCs w:val="32"/>
+                                <w:vertAlign w:val="subscript"/>
+                              </w:rPr>
+                              <w:t>1</w:t>
+                            </w:r>
+                            <w:r>
+                              <w:rPr>
+                                <w:sz w:val="32"/>
+                                <w:szCs w:val="32"/>
+                              </w:rPr>
+                              <w:t>,a</w:t>
+                            </w:r>
+                            <w:proofErr w:type="gramEnd"/>
+                            <w:r>
+                              <w:rPr>
+                                <w:sz w:val="32"/>
+                                <w:szCs w:val="32"/>
+                                <w:vertAlign w:val="subscript"/>
+                              </w:rPr>
+                              <w:t>2</w:t>
+                            </w:r>
+                            <w:r>
+                              <w:rPr>
+                                <w:sz w:val="32"/>
+                                <w:szCs w:val="32"/>
+                              </w:rPr>
+                              <w:t>,…a</w:t>
+                            </w:r>
+                            <w:r>
+                              <w:rPr>
+                                <w:sz w:val="32"/>
+                                <w:szCs w:val="32"/>
+                                <w:vertAlign w:val="subscript"/>
+                              </w:rPr>
+                              <w:t>n</w:t>
+                            </w:r>
+                          </w:p>
+                        </w:txbxContent>
+                      </wps:txbx>
+                      <wps:bodyPr rot="0" spcFirstLastPara="0" vertOverflow="overflow" horzOverflow="overflow" vert="horz" wrap="square" lIns="91440" tIns="45720" rIns="91440" bIns="45720" numCol="1" spcCol="0" rtlCol="0" fromWordArt="0" anchor="ctr" anchorCtr="0" forceAA="0" compatLnSpc="1">
+                        <a:prstTxWarp prst="textNoShape">
+                          <a:avLst/>
+                        </a:prstTxWarp>
+                        <a:noAutofit/>
+                      </wps:bodyPr>
+                    </wps:wsp>
+                  </a:graphicData>
+                </a:graphic>
+                <wp14:sizeRelH relativeFrom="margin">
+                  <wp14:pctWidth>0</wp14:pctWidth>
+                </wp14:sizeRelH>
+                <wp14:sizeRelV relativeFrom="margin">
+                  <wp14:pctHeight>0</wp14:pctHeight>
+                </wp14:sizeRelV>
+              </wp:anchor>
+            </w:drawing>
+          </mc:Choice>
+          <mc:Fallback>
+            <w:pict>
+              <v:shape w14:anchorId="3079624A" id="Flowchart: Data 3" o:spid="_x0000_s1035" type="#_x0000_t111" style="position:absolute;margin-left:207.5pt;margin-top:111.5pt;width:228.5pt;height:55.75pt;z-index:251662336;visibility:visible;mso-wrap-style:square;mso-width-percent:0;mso-height-percent:0;mso-wrap-distance-left:9pt;mso-wrap-distance-top:0;mso-wrap-distance-right:9pt;mso-wrap-distance-bottom:0;mso-position-horizontal:absolute;mso-position-horizontal-relative:text;mso-position-vertical:absolute;mso-position-vertical-relative:text;mso-width-percent:0;mso-height-percent:0;mso-width-relative:margin;mso-height-relative:margin;v-text-anchor:middle" o:gfxdata="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" fillcolor="white [3201]" strokecolor="#70ad47 [3209]" strokeweight="1pt">
+                <v:textbox>
+                  <w:txbxContent>
+                    <w:p>
+                      <w:pPr>
+                        <w:jc w:val="center"/>
+                        <w:rPr>
+                          <w:sz w:val="32"/>
+                          <w:szCs w:val="32"/>
+                        </w:rPr>
+                      </w:pPr>
+                      <w:r>
+                        <w:rPr>
+                          <w:sz w:val="32"/>
+                          <w:szCs w:val="32"/>
+                        </w:rPr>
+                        <w:t>INPUT a</w:t>
+                      </w:r>
+                      <w:r>
+                        <w:rPr>
+                          <w:sz w:val="32"/>
+                          <w:szCs w:val="32"/>
+                          <w:vertAlign w:val="subscript"/>
+                        </w:rPr>
+                        <w:t>i</w:t>
+                      </w:r>
+                      <w:r>
+                        <w:rPr>
+                          <w:sz w:val="32"/>
+                          <w:szCs w:val="32"/>
+                        </w:rPr>
+                        <w:t>: a</w:t>
+                      </w:r>
+                      <w:proofErr w:type="gramStart"/>
+                      <w:r>
+                        <w:rPr>
+                          <w:sz w:val="32"/>
+                          <w:szCs w:val="32"/>
+                          <w:vertAlign w:val="subscript"/>
+                        </w:rPr>
+                        <w:t>1</w:t>
+                      </w:r>
+                      <w:r>
+                        <w:rPr>
+                          <w:sz w:val="32"/>
+                          <w:szCs w:val="32"/>
+                        </w:rPr>
+                        <w:t>,a</w:t>
+                      </w:r>
+                      <w:proofErr w:type="gramEnd"/>
+                      <w:r>
+                        <w:rPr>
+                          <w:sz w:val="32"/>
+                          <w:szCs w:val="32"/>
+                          <w:vertAlign w:val="subscript"/>
+                        </w:rPr>
+                        <w:t>2</w:t>
+                      </w:r>
+                      <w:r>
+                        <w:rPr>
+                          <w:sz w:val="32"/>
+                          <w:szCs w:val="32"/>
+                        </w:rPr>
+                        <w:t>,…a</w:t>
+                      </w:r>
+                      <w:r>
+                        <w:rPr>
+                          <w:sz w:val="32"/>
+                          <w:szCs w:val="32"/>
+                          <w:vertAlign w:val="subscript"/>
+                        </w:rPr>
+                        <w:t>n</w:t>
+                      </w:r>
+                    </w:p>
+                  </w:txbxContent>
+                </v:textbox>
+              </v:shape>
+            </w:pict>
+          </mc:Fallback>
+        </mc:AlternateContent>
+      </w:r>
+      <w:r>
+        <w:rPr>
+          <w:noProof/>
+        </w:rPr>
+        <mc:AlternateContent>
+          <mc:Choice Requires="wps">
+            <w:drawing>
+              <wp:anchor distT="0" distB="0" distL="114300" distR="114300" simplePos="0" relativeHeight="251673600" behindDoc="0" locked="0" layoutInCell="1" allowOverlap="1" wp14:anchorId="65496449" wp14:editId="25500FF6">
+                <wp:simplePos x="0" y="0"/>
+                <wp:positionH relativeFrom="column">
+                  <wp:posOffset>5173980</wp:posOffset>
+                </wp:positionH>
+                <wp:positionV relativeFrom="paragraph">
+                  <wp:posOffset>5314950</wp:posOffset>
+                </wp:positionV>
+                <wp:extent cx="1386840" cy="556260"/>
+                <wp:effectExtent l="0" t="0" r="22860" b="15240"/>
+                <wp:wrapNone/>
+                <wp:docPr id="10" name="Oval 10"/>
+                <wp:cNvGraphicFramePr/>
+                <a:graphic xmlns:a="http://schemas.openxmlformats.org/drawingml/2006/main">
+                  <a:graphicData uri="http://schemas.microsoft.com/office/word/2010/wordprocessingShape">
+                    <wps:wsp>
+                      <wps:cNvSpPr/>
+                      <wps:spPr>
+                        <a:xfrm>
+                          <a:off x="0" y="0"/>
+                          <a:ext cx="1386840" cy="556260"/>
+                        </a:xfrm>
+                        <a:prstGeom prst="ellipse">
+                          <a:avLst/>
+                        </a:prstGeom>
+                      </wps:spPr>
+                      <wps:style>
+                        <a:lnRef idx="2">
+                          <a:schemeClr val="accent6"/>
+                        </a:lnRef>
+                        <a:fillRef idx="1">
+                          <a:schemeClr val="lt1"/>
+                        </a:fillRef>
+                        <a:effectRef idx="0">
+                          <a:schemeClr val="accent6"/>
+                        </a:effectRef>
+                        <a:fontRef idx="minor">
+                          <a:schemeClr val="dk1"/>
+                        </a:fontRef>
+                      </wps:style>
+                      <wps:txbx>
+                        <w:txbxContent>
+                          <w:p>
+                            <w:pPr>
+                              <w:jc w:val="center"/>
+                              <w:rPr>
+                                <w:sz w:val="32"/>
+                                <w:szCs w:val="32"/>
+                              </w:rPr>
+                            </w:pPr>
+                            <w:r>
+                              <w:rPr>
+                                <w:sz w:val="32"/>
+                                <w:szCs w:val="32"/>
+                              </w:rPr>
+                              <w:t>END</w:t>
+                            </w:r>
+                          </w:p>
+                        </w:txbxContent>
+                      </wps:txbx>
+                      <wps:bodyPr rot="0" spcFirstLastPara="0" vertOverflow="overflow" horzOverflow="overflow" vert="horz" wrap="square" lIns="91440" tIns="45720" rIns="91440" bIns="45720" numCol="1" spcCol="0" rtlCol="0" fromWordArt="0" anchor="ctr" anchorCtr="0" forceAA="0" compatLnSpc="1">
+                        <a:prstTxWarp prst="textNoShape">
+                          <a:avLst/>
+                        </a:prstTxWarp>
+                        <a:noAutofit/>
+                      </wps:bodyPr>
+                    </wps:wsp>
+                  </a:graphicData>
+                </a:graphic>
+                <wp14:sizeRelH relativeFrom="margin">
+                  <wp14:pctWidth>0</wp14:pctWidth>
+                </wp14:sizeRelH>
+                <wp14:sizeRelV relativeFrom="margin">
+                  <wp14:pctHeight>0</wp14:pctHeight>
+                </wp14:sizeRelV>
+              </wp:anchor>
+            </w:drawing>
+          </mc:Choice>
+          <mc:Fallback>
+            <w:pict>
+              <v:oval w14:anchorId="65496449" id="Oval 10" o:spid="_x0000_s1036" style="position:absolute;margin-left:407.4pt;margin-top:418.5pt;width:109.2pt;height:43.8pt;z-index:251673600;visibility:visible;mso-wrap-style:square;mso-width-percent:0;mso-height-percent:0;mso-wrap-distance-left:9pt;mso-wrap-distance-top:0;mso-wrap-distance-right:9pt;mso-wrap-distance-bottom:0;mso-position-horizontal:absolute;mso-position-horizontal-relative:text;mso-position-vertical:absolute;mso-position-vertical-relative:text;mso-width-percent:0;mso-height-percent:0;mso-width-relative:margin;mso-height-relative:margin;v-text-anchor:middle" o:gfxdata="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" fillcolor="white [3201]" strokecolor="#70ad47 [3209]" strokeweight="1pt">
+                <v:stroke joinstyle="miter"/>
+                <v:textbox>
+                  <w:txbxContent>
+                    <w:p>
+                      <w:pPr>
+                        <w:jc w:val="center"/>
+                        <w:rPr>
+                          <w:sz w:val="32"/>
+                          <w:szCs w:val="32"/>
+                        </w:rPr>
+                      </w:pPr>
+                      <w:r>
+                        <w:rPr>
+                          <w:sz w:val="32"/>
+                          <w:szCs w:val="32"/>
+                        </w:rPr>
+                        <w:t>END</w:t>
+                      </w:r>
+                    </w:p>
+                  </w:txbxContent>
+                </v:textbox>
+              </v:oval>
+            </w:pict>
+          </mc:Fallback>
+        </mc:AlternateContent>
+      </w:r>
+      <w:r>
+        <w:rPr>
+          <w:noProof/>
+        </w:rPr>
+        <mc:AlternateContent>
+          <mc:Choice Requires="wps">
+            <w:drawing>
+              <wp:anchor distT="0" distB="0" distL="114300" distR="114300" simplePos="0" relativeHeight="251694080" behindDoc="0" locked="0" layoutInCell="1" allowOverlap="1" wp14:anchorId="53FFFD43" wp14:editId="2CB3B4CC">
+                <wp:simplePos x="0" y="0"/>
+                <wp:positionH relativeFrom="column">
+                  <wp:posOffset>2514600</wp:posOffset>
+                </wp:positionH>
+                <wp:positionV relativeFrom="paragraph">
+                  <wp:posOffset>6468745</wp:posOffset>
+                </wp:positionV>
+                <wp:extent cx="403860" cy="335280"/>
+                <wp:effectExtent l="0" t="0" r="0" b="7620"/>
+                <wp:wrapNone/>
+                <wp:docPr id="33" name="Rectangle 33"/>
+                <wp:cNvGraphicFramePr/>
+                <a:graphic xmlns:a="http://schemas.openxmlformats.org/drawingml/2006/main">
+                  <a:graphicData uri="http://schemas.microsoft.com/office/word/2010/wordprocessingShape">
+                    <wps:wsp>
+                      <wps:cNvSpPr/>
+                      <wps:spPr>
+                        <a:xfrm>
+                          <a:off x="0" y="0"/>
+                          <a:ext cx="403860" cy="335280"/>
+                        </a:xfrm>
+                        <a:prstGeom prst="rect">
+                          <a:avLst/>
+                        </a:prstGeom>
+                        <a:noFill/>
+                        <a:ln>
+                          <a:noFill/>
+                        </a:ln>
+                      </wps:spPr>
+                      <wps:style>
+                        <a:lnRef idx="0">
+                          <a:scrgbClr r="0" g="0" b="0"/>
+                        </a:lnRef>
+                        <a:fillRef idx="0">
+                          <a:scrgbClr r="0" g="0" b="0"/>
+                        </a:fillRef>
+                        <a:effectRef idx="0">
+                          <a:scrgbClr r="0" g="0" b="0"/>
+                        </a:effectRef>
+                        <a:fontRef idx="minor">
+                          <a:schemeClr val="dk1"/>
+                        </a:fontRef>
+                      </wps:style>
+                      <wps:txbx>
+                        <w:txbxContent>
+                          <w:p>
+                            <w:r>
+                              <w:t>SAI</w:t>
+                            </w:r>
+                          </w:p>
+                        </w:txbxContent>
+                      </wps:txbx>
+                      <wps:bodyPr rot="0" spcFirstLastPara="0" vertOverflow="overflow" horzOverflow="overflow" vert="horz" wrap="square" lIns="91440" tIns="45720" rIns="91440" bIns="45720" numCol="1" spcCol="0" rtlCol="0" fromWordArt="0" anchor="ctr" anchorCtr="0" forceAA="0" compatLnSpc="1">
+                        <a:prstTxWarp prst="textNoShape">
+                          <a:avLst/>
+                        </a:prstTxWarp>
+                        <a:noAutofit/>
+                      </wps:bodyPr>
+                    </wps:wsp>
+                  </a:graphicData>
+                </a:graphic>
+                <wp14:sizeRelH relativeFrom="margin">
+                  <wp14:pctWidth>0</wp14:pctWidth>
+                </wp14:sizeRelH>
+                <wp14:sizeRelV relativeFrom="margin">
+                  <wp14:pctHeight>0</wp14:pctHeight>
+                </wp14:sizeRelV>
+              </wp:anchor>
+            </w:drawing>
+          </mc:Choice>
+          <mc:Fallback>
+            <w:pict>
+              <v:rect w14:anchorId="53FFFD43" id="Rectangle 33" o:spid="_x0000_s1037" style="position:absolute;margin-left:198pt;margin-top:509.35pt;width:31.8pt;height:26.4pt;z-index:251694080;visibility:visible;mso-wrap-style:square;mso-width-percent:0;mso-height-percent:0;mso-wrap-distance-left:9pt;mso-wrap-distance-top:0;mso-wrap-distance-right:9pt;mso-wrap-distance-bottom:0;mso-position-horizontal:absolute;mso-position-horizontal-relative:text;mso-position-vertical:absolute;mso-position-vertical-relative:text;mso-width-percent:0;mso-height-percent:0;mso-width-relative:margin;mso-height-relative:margin;v-text-anchor:middle" o:gfxdata="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" filled="f" stroked="f">
+                <v:textbox>
+                  <w:txbxContent>
+                    <w:p>
+                      <w:r>
+                        <w:t>SAI</w:t>
+                      </w:r>
+                    </w:p>
+                  </w:txbxContent>
+                </v:textbox>
+              </v:rect>
+            </w:pict>
+          </mc:Fallback>
+        </mc:AlternateContent>
+      </w:r>
       <w:r>
         <w:rPr>
           <w:noProof/>
@@ -3688,7 +4069,7 @@
           </mc:Choice>
           <mc:Fallback>
             <w:pict>
-              <v:rect w14:anchorId="1334F1BC" id="Rectangle 35" o:spid="_x0000_s1037" style="position:absolute;margin-left:327pt;margin-top:505.5pt;width:46.2pt;height:26.4pt;z-index:251698176;visibility:visible;mso-wrap-style:square;mso-width-percent:0;mso-height-percent:0;mso-wrap-distance-left:9pt;mso-wrap-distance-top:0;mso-wrap-distance-right:9pt;mso-wrap-distance-bottom:0;mso-position-horizontal:absolute;mso-position-horizontal-relative:text;mso-position-vertical:absolute;mso-position-vertical-relative:text;mso-width-percent:0;mso-height-percent:0;mso-width-relative:margin;mso-height-relative:margin;v-text-anchor:middle" o:gfxdata="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" filled="f" stroked="f">
+              <v:rect w14:anchorId="1334F1BC" id="Rectangle 35" o:spid="_x0000_s1038" style="position:absolute;margin-left:327pt;margin-top:505.5pt;width:46.2pt;height:26.4pt;z-index:251698176;visibility:visible;mso-wrap-style:square;mso-width-percent:0;mso-height-percent:0;mso-wrap-distance-left:9pt;mso-wrap-distance-top:0;mso-wrap-distance-right:9pt;mso-wrap-distance-bottom:0;mso-position-horizontal:absolute;mso-position-horizontal-relative:text;mso-position-vertical:absolute;mso-position-vertical-relative:text;mso-width-percent:0;mso-height-percent:0;mso-width-relative:margin;mso-height-relative:margin;v-text-anchor:middle" o:gfxdata="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" filled="f" stroked="f">
                 <v:textbox>
                   <w:txbxContent>
                     <w:p>
@@ -3710,7 +4091,7 @@
         <mc:AlternateContent>
           <mc:Choice Requires="wps">
             <w:drawing>
-              <wp:anchor distT="0" distB="0" distL="114300" distR="114300" simplePos="0" relativeHeight="251696128" behindDoc="0" locked="0" layoutInCell="1" allowOverlap="1" wp14:anchorId="3C831823" wp14:editId="313F1CE6">
+              <wp:anchor distT="0" distB="0" distL="114300" distR="114300" simplePos="0" relativeHeight="251696128" behindDoc="0" locked="0" layoutInCell="1" allowOverlap="1" wp14:anchorId="3C831823" wp14:editId="6C848150">
                 <wp:simplePos x="0" y="0"/>
                 <wp:positionH relativeFrom="column">
                   <wp:posOffset>4743450</wp:posOffset>
@@ -3783,107 +4164,12 @@
           </mc:Choice>
           <mc:Fallback>
             <w:pict>
-              <v:rect w14:anchorId="3C831823" id="Rectangle 34" o:spid="_x0000_s1038" style="position:absolute;margin-left:373.5pt;margin-top:323.7pt;width:46.2pt;height:26.4pt;z-index:251696128;visibility:visible;mso-wrap-style:square;mso-width-percent:0;mso-height-percent:0;mso-wrap-distance-left:9pt;mso-wrap-distance-top:0;mso-wrap-distance-right:9pt;mso-wrap-distance-bottom:0;mso-position-horizontal:absolute;mso-position-horizontal-relative:text;mso-position-vertical:absolute;mso-position-vertical-relative:text;mso-width-percent:0;mso-height-percent:0;mso-width-relative:margin;mso-height-relative:margin;v-text-anchor:middle" o:gfxdata="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" filled="f" stroked="f">
+              <v:rect w14:anchorId="3C831823" id="Rectangle 34" o:spid="_x0000_s1039" style="position:absolute;margin-left:373.5pt;margin-top:323.7pt;width:46.2pt;height:26.4pt;z-index:251696128;visibility:visible;mso-wrap-style:square;mso-width-percent:0;mso-height-percent:0;mso-wrap-distance-left:9pt;mso-wrap-distance-top:0;mso-wrap-distance-right:9pt;mso-wrap-distance-bottom:0;mso-position-horizontal:absolute;mso-position-horizontal-relative:text;mso-position-vertical:absolute;mso-position-vertical-relative:text;mso-width-percent:0;mso-height-percent:0;mso-width-relative:margin;mso-height-relative:margin;v-text-anchor:middle" o:gfxdata="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" filled="f" stroked="f">
                 <v:textbox>
                   <w:txbxContent>
                     <w:p>
                       <w:r>
                         <w:t>ĐÚNG</w:t>
-                      </w:r>
-                    </w:p>
-                  </w:txbxContent>
-                </v:textbox>
-              </v:rect>
-            </w:pict>
-          </mc:Fallback>
-        </mc:AlternateContent>
-      </w:r>
-      <w:r>
-        <w:rPr>
-          <w:noProof/>
-        </w:rPr>
-        <mc:AlternateContent>
-          <mc:Choice Requires="wps">
-            <w:drawing>
-              <wp:anchor distT="0" distB="0" distL="114300" distR="114300" simplePos="0" relativeHeight="251694080" behindDoc="0" locked="0" layoutInCell="1" allowOverlap="1" wp14:anchorId="53FFFD43" wp14:editId="20FC02D6">
-                <wp:simplePos x="0" y="0"/>
-                <wp:positionH relativeFrom="column">
-                  <wp:posOffset>2781300</wp:posOffset>
-                </wp:positionH>
-                <wp:positionV relativeFrom="paragraph">
-                  <wp:posOffset>5600065</wp:posOffset>
-                </wp:positionV>
-                <wp:extent cx="403860" cy="335280"/>
-                <wp:effectExtent l="0" t="0" r="0" b="7620"/>
-                <wp:wrapNone/>
-                <wp:docPr id="33" name="Rectangle 33"/>
-                <wp:cNvGraphicFramePr/>
-                <a:graphic xmlns:a="http://schemas.openxmlformats.org/drawingml/2006/main">
-                  <a:graphicData uri="http://schemas.microsoft.com/office/word/2010/wordprocessingShape">
-                    <wps:wsp>
-                      <wps:cNvSpPr/>
-                      <wps:spPr>
-                        <a:xfrm>
-                          <a:off x="0" y="0"/>
-                          <a:ext cx="403860" cy="335280"/>
-                        </a:xfrm>
-                        <a:prstGeom prst="rect">
-                          <a:avLst/>
-                        </a:prstGeom>
-                        <a:noFill/>
-                        <a:ln>
-                          <a:noFill/>
-                        </a:ln>
-                      </wps:spPr>
-                      <wps:style>
-                        <a:lnRef idx="0">
-                          <a:scrgbClr r="0" g="0" b="0"/>
-                        </a:lnRef>
-                        <a:fillRef idx="0">
-                          <a:scrgbClr r="0" g="0" b="0"/>
-                        </a:fillRef>
-                        <a:effectRef idx="0">
-                          <a:scrgbClr r="0" g="0" b="0"/>
-                        </a:effectRef>
-                        <a:fontRef idx="minor">
-                          <a:schemeClr val="dk1"/>
-                        </a:fontRef>
-                      </wps:style>
-                      <wps:txbx>
-                        <w:txbxContent>
-                          <w:p>
-                            <w:r>
-                              <w:t>SAI</w:t>
-                            </w:r>
-                          </w:p>
-                        </w:txbxContent>
-                      </wps:txbx>
-                      <wps:bodyPr rot="0" spcFirstLastPara="0" vertOverflow="overflow" horzOverflow="overflow" vert="horz" wrap="square" lIns="91440" tIns="45720" rIns="91440" bIns="45720" numCol="1" spcCol="0" rtlCol="0" fromWordArt="0" anchor="ctr" anchorCtr="0" forceAA="0" compatLnSpc="1">
-                        <a:prstTxWarp prst="textNoShape">
-                          <a:avLst/>
-                        </a:prstTxWarp>
-                        <a:noAutofit/>
-                      </wps:bodyPr>
-                    </wps:wsp>
-                  </a:graphicData>
-                </a:graphic>
-                <wp14:sizeRelH relativeFrom="margin">
-                  <wp14:pctWidth>0</wp14:pctWidth>
-                </wp14:sizeRelH>
-                <wp14:sizeRelV relativeFrom="margin">
-                  <wp14:pctHeight>0</wp14:pctHeight>
-                </wp14:sizeRelV>
-              </wp:anchor>
-            </w:drawing>
-          </mc:Choice>
-          <mc:Fallback>
-            <w:pict>
-              <v:rect w14:anchorId="53FFFD43" id="Rectangle 33" o:spid="_x0000_s1039" style="position:absolute;margin-left:219pt;margin-top:440.95pt;width:31.8pt;height:26.4pt;z-index:251694080;visibility:visible;mso-wrap-style:square;mso-width-percent:0;mso-height-percent:0;mso-wrap-distance-left:9pt;mso-wrap-distance-top:0;mso-wrap-distance-right:9pt;mso-wrap-distance-bottom:0;mso-position-horizontal:absolute;mso-position-horizontal-relative:text;mso-position-vertical:absolute;mso-position-vertical-relative:text;mso-width-percent:0;mso-height-percent:0;mso-width-relative:margin;mso-height-relative:margin;v-text-anchor:middle" o:gfxdata="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" filled="f" stroked="f">
-                <v:textbox>
-                  <w:txbxContent>
-                    <w:p>
-                      <w:r>
-                        <w:t>SAI</w:t>
                       </w:r>
                     </w:p>
                   </w:txbxContent>
@@ -4122,6 +4408,7 @@
     <w:lsdException w:name="HTML Sample" w:semiHidden="1" w:unhideWhenUsed="1"/>
     <w:lsdException w:name="HTML Typewriter" w:semiHidden="1" w:unhideWhenUsed="1"/>
     <w:lsdException w:name="HTML Variable" w:semiHidden="1" w:unhideWhenUsed="1"/>
+    <w:lsdException w:name="Normal Table" w:semiHidden="1" w:unhideWhenUsed="1"/>
     <w:lsdException w:name="annotation subject" w:semiHidden="1" w:unhideWhenUsed="1"/>
     <w:lsdException w:name="No List" w:semiHidden="1" w:unhideWhenUsed="1"/>
     <w:lsdException w:name="Outline List 1" w:semiHidden="1" w:unhideWhenUsed="1"/>
@@ -4168,8 +4455,10 @@
     <w:lsdException w:name="Table Subtle 2" w:semiHidden="1" w:unhideWhenUsed="1"/>
     <w:lsdException w:name="Table Web 1" w:semiHidden="1" w:unhideWhenUsed="1"/>
     <w:lsdException w:name="Table Web 2" w:semiHidden="1" w:unhideWhenUsed="1"/>
+    <w:lsdException w:name="Table Web 3" w:semiHidden="1" w:unhideWhenUsed="1"/>
     <w:lsdException w:name="Balloon Text" w:semiHidden="1" w:unhideWhenUsed="1"/>
     <w:lsdException w:name="Table Grid" w:uiPriority="39"/>
+    <w:lsdException w:name="Table Theme" w:semiHidden="1" w:unhideWhenUsed="1"/>
     <w:lsdException w:name="Placeholder Text" w:semiHidden="1"/>
     <w:lsdException w:name="No Spacing" w:uiPriority="1" w:qFormat="1"/>
     <w:lsdException w:name="Light Shading" w:uiPriority="60"/>

</xml_diff>